<commit_message>
InstallPackage Version 22.4.24 Detials in the Version Control.doc File
</commit_message>
<xml_diff>
--- a/版本修改.docx
+++ b/版本修改.docx
@@ -10,23 +10,27 @@
           <w:numId w:val="1"/>
         </w:numPr>
         <w:ind w:firstLineChars="0"/>
+        <w:rPr>
+          <w:sz w:val="22"/>
+        </w:rPr>
       </w:pPr>
       <w:r>
         <w:rPr>
           <w:noProof/>
+          <w:sz w:val="22"/>
         </w:rPr>
         <mc:AlternateContent>
           <mc:Choice Requires="wps">
             <w:drawing>
-              <wp:anchor distT="118745" distB="118745" distL="114300" distR="114300" simplePos="0" relativeHeight="251659264" behindDoc="0" locked="0" layoutInCell="0" allowOverlap="1" wp14:anchorId="16F074B2" wp14:editId="059DB17E">
+              <wp:anchor distT="118745" distB="118745" distL="114300" distR="114300" simplePos="0" relativeHeight="251659264" behindDoc="0" locked="0" layoutInCell="0" allowOverlap="1" wp14:anchorId="16F074B2" wp14:editId="0535A469">
                 <wp:simplePos x="0" y="0"/>
                 <wp:positionH relativeFrom="column">
-                  <wp:posOffset>123825</wp:posOffset>
+                  <wp:posOffset>-528851</wp:posOffset>
                 </wp:positionH>
                 <wp:positionV relativeFrom="paragraph">
-                  <wp:posOffset>0</wp:posOffset>
+                  <wp:posOffset>30783</wp:posOffset>
                 </wp:positionV>
-                <wp:extent cx="1038225" cy="7258050"/>
+                <wp:extent cx="1569493" cy="8830102"/>
                 <wp:effectExtent l="0" t="0" r="0" b="0"/>
                 <wp:wrapSquare wrapText="bothSides"/>
                 <wp:docPr id="690" name="文本框 2"/>
@@ -42,7 +46,7 @@
                       <wps:spPr bwMode="auto">
                         <a:xfrm>
                           <a:off x="0" y="0"/>
-                          <a:ext cx="1038225" cy="7258050"/>
+                          <a:ext cx="1569493" cy="8830102"/>
                         </a:xfrm>
                         <a:prstGeom prst="rect">
                           <a:avLst/>
@@ -59,23 +63,21 @@
                           <w:p>
                             <w:pPr>
                               <w:pBdr>
-                                <w:left w:val="single" w:sz="12" w:space="9" w:color="4472C4" w:themeColor="accent1"/>
+                                <w:left w:val="single" w:sz="4" w:space="9" w:color="4472C4" w:themeColor="accent1"/>
                               </w:pBdr>
                               <w:rPr>
-                                <w:i/>
-                                <w:iCs/>
-                                <w:color w:val="2F5496" w:themeColor="accent1" w:themeShade="BF"/>
-                                <w:sz w:val="24"/>
-                                <w:szCs w:val="24"/>
+                                <w:rFonts w:asciiTheme="majorHAnsi" w:eastAsiaTheme="majorEastAsia" w:hAnsiTheme="majorHAnsi" w:cstheme="majorBidi"/>
+                                <w:color w:val="2F5496" w:themeColor="accent1" w:themeShade="BF"/>
+                                <w:sz w:val="40"/>
+                                <w:szCs w:val="40"/>
                               </w:rPr>
                             </w:pPr>
                             <w:r>
                               <w:rPr>
-                                <w:i/>
-                                <w:iCs/>
-                                <w:color w:val="2F5496" w:themeColor="accent1" w:themeShade="BF"/>
-                                <w:sz w:val="24"/>
-                                <w:szCs w:val="24"/>
+                                <w:rFonts w:asciiTheme="majorHAnsi" w:eastAsiaTheme="majorEastAsia" w:hAnsiTheme="majorHAnsi" w:cstheme="majorBidi"/>
+                                <w:color w:val="2F5496" w:themeColor="accent1" w:themeShade="BF"/>
+                                <w:sz w:val="40"/>
+                                <w:szCs w:val="40"/>
                               </w:rPr>
                               <w:t>Version</w:t>
                             </w:r>
@@ -83,23 +85,21 @@
                           <w:p>
                             <w:pPr>
                               <w:pBdr>
-                                <w:left w:val="single" w:sz="12" w:space="9" w:color="4472C4" w:themeColor="accent1"/>
+                                <w:left w:val="single" w:sz="4" w:space="9" w:color="4472C4" w:themeColor="accent1"/>
                               </w:pBdr>
                               <w:rPr>
-                                <w:i/>
-                                <w:iCs/>
-                                <w:color w:val="2F5496" w:themeColor="accent1" w:themeShade="BF"/>
-                                <w:sz w:val="24"/>
-                                <w:szCs w:val="24"/>
+                                <w:rFonts w:asciiTheme="majorHAnsi" w:eastAsiaTheme="majorEastAsia" w:hAnsiTheme="majorHAnsi" w:cstheme="majorBidi"/>
+                                <w:color w:val="2F5496" w:themeColor="accent1" w:themeShade="BF"/>
+                                <w:sz w:val="40"/>
+                                <w:szCs w:val="40"/>
                               </w:rPr>
                             </w:pPr>
                             <w:r>
                               <w:rPr>
-                                <w:i/>
-                                <w:iCs/>
-                                <w:color w:val="2F5496" w:themeColor="accent1" w:themeShade="BF"/>
-                                <w:sz w:val="24"/>
-                                <w:szCs w:val="24"/>
+                                <w:rFonts w:asciiTheme="majorHAnsi" w:eastAsiaTheme="majorEastAsia" w:hAnsiTheme="majorHAnsi" w:cstheme="majorBidi"/>
+                                <w:color w:val="2F5496" w:themeColor="accent1" w:themeShade="BF"/>
+                                <w:sz w:val="40"/>
+                                <w:szCs w:val="40"/>
                               </w:rPr>
                               <w:t xml:space="preserve"> 1.0.1</w:t>
                             </w:r>
@@ -107,48 +107,43 @@
                           <w:p>
                             <w:pPr>
                               <w:pBdr>
-                                <w:left w:val="single" w:sz="12" w:space="9" w:color="4472C4" w:themeColor="accent1"/>
+                                <w:left w:val="single" w:sz="4" w:space="9" w:color="4472C4" w:themeColor="accent1"/>
                               </w:pBdr>
                               <w:rPr>
-                                <w:i/>
-                                <w:iCs/>
-                                <w:color w:val="2F5496" w:themeColor="accent1" w:themeShade="BF"/>
-                                <w:sz w:val="24"/>
-                                <w:szCs w:val="24"/>
+                                <w:rFonts w:asciiTheme="majorHAnsi" w:eastAsiaTheme="majorEastAsia" w:hAnsiTheme="majorHAnsi" w:cstheme="majorBidi"/>
+                                <w:color w:val="2F5496" w:themeColor="accent1" w:themeShade="BF"/>
+                                <w:sz w:val="40"/>
+                                <w:szCs w:val="40"/>
                               </w:rPr>
                             </w:pPr>
                           </w:p>
                           <w:p>
                             <w:pPr>
                               <w:pBdr>
-                                <w:left w:val="single" w:sz="12" w:space="9" w:color="4472C4" w:themeColor="accent1"/>
+                                <w:left w:val="single" w:sz="4" w:space="9" w:color="4472C4" w:themeColor="accent1"/>
                               </w:pBdr>
                               <w:rPr>
-                                <w:i/>
-                                <w:iCs/>
-                                <w:color w:val="2F5496" w:themeColor="accent1" w:themeShade="BF"/>
-                                <w:sz w:val="24"/>
-                                <w:szCs w:val="24"/>
+                                <w:rFonts w:asciiTheme="majorHAnsi" w:eastAsiaTheme="majorEastAsia" w:hAnsiTheme="majorHAnsi" w:cstheme="majorBidi"/>
+                                <w:color w:val="2F5496" w:themeColor="accent1" w:themeShade="BF"/>
+                                <w:sz w:val="40"/>
+                                <w:szCs w:val="40"/>
                               </w:rPr>
                             </w:pPr>
                             <w:r>
                               <w:rPr>
-                                <w:rFonts w:hint="eastAsia"/>
-                                <w:i/>
-                                <w:iCs/>
-                                <w:color w:val="2F5496" w:themeColor="accent1" w:themeShade="BF"/>
-                                <w:sz w:val="24"/>
-                                <w:szCs w:val="24"/>
+                                <w:rFonts w:asciiTheme="majorHAnsi" w:eastAsiaTheme="majorEastAsia" w:hAnsiTheme="majorHAnsi" w:cstheme="majorBidi" w:hint="eastAsia"/>
+                                <w:color w:val="2F5496" w:themeColor="accent1" w:themeShade="BF"/>
+                                <w:sz w:val="40"/>
+                                <w:szCs w:val="40"/>
                               </w:rPr>
                               <w:t>V</w:t>
                             </w:r>
                             <w:r>
                               <w:rPr>
-                                <w:i/>
-                                <w:iCs/>
-                                <w:color w:val="2F5496" w:themeColor="accent1" w:themeShade="BF"/>
-                                <w:sz w:val="24"/>
-                                <w:szCs w:val="24"/>
+                                <w:rFonts w:asciiTheme="majorHAnsi" w:eastAsiaTheme="majorEastAsia" w:hAnsiTheme="majorHAnsi" w:cstheme="majorBidi"/>
+                                <w:color w:val="2F5496" w:themeColor="accent1" w:themeShade="BF"/>
+                                <w:sz w:val="40"/>
+                                <w:szCs w:val="40"/>
                               </w:rPr>
                               <w:t>ersion</w:t>
                             </w:r>
@@ -156,34 +151,30 @@
                           <w:p>
                             <w:pPr>
                               <w:pBdr>
-                                <w:left w:val="single" w:sz="12" w:space="9" w:color="4472C4" w:themeColor="accent1"/>
+                                <w:left w:val="single" w:sz="4" w:space="9" w:color="4472C4" w:themeColor="accent1"/>
                               </w:pBdr>
                               <w:rPr>
-                                <w:i/>
-                                <w:iCs/>
-                                <w:color w:val="2F5496" w:themeColor="accent1" w:themeShade="BF"/>
-                                <w:sz w:val="24"/>
-                                <w:szCs w:val="24"/>
+                                <w:rFonts w:asciiTheme="majorHAnsi" w:eastAsiaTheme="majorEastAsia" w:hAnsiTheme="majorHAnsi" w:cstheme="majorBidi"/>
+                                <w:color w:val="2F5496" w:themeColor="accent1" w:themeShade="BF"/>
+                                <w:sz w:val="40"/>
+                                <w:szCs w:val="40"/>
                               </w:rPr>
                             </w:pPr>
                             <w:r>
                               <w:rPr>
-                                <w:rFonts w:hint="eastAsia"/>
-                                <w:i/>
-                                <w:iCs/>
-                                <w:color w:val="2F5496" w:themeColor="accent1" w:themeShade="BF"/>
-                                <w:sz w:val="24"/>
-                                <w:szCs w:val="24"/>
+                                <w:rFonts w:asciiTheme="majorHAnsi" w:eastAsiaTheme="majorEastAsia" w:hAnsiTheme="majorHAnsi" w:cstheme="majorBidi" w:hint="eastAsia"/>
+                                <w:color w:val="2F5496" w:themeColor="accent1" w:themeShade="BF"/>
+                                <w:sz w:val="40"/>
+                                <w:szCs w:val="40"/>
                               </w:rPr>
                               <w:t>1</w:t>
                             </w:r>
                             <w:r>
                               <w:rPr>
-                                <w:i/>
-                                <w:iCs/>
-                                <w:color w:val="2F5496" w:themeColor="accent1" w:themeShade="BF"/>
-                                <w:sz w:val="24"/>
-                                <w:szCs w:val="24"/>
+                                <w:rFonts w:asciiTheme="majorHAnsi" w:eastAsiaTheme="majorEastAsia" w:hAnsiTheme="majorHAnsi" w:cstheme="majorBidi"/>
+                                <w:color w:val="2F5496" w:themeColor="accent1" w:themeShade="BF"/>
+                                <w:sz w:val="40"/>
+                                <w:szCs w:val="40"/>
                               </w:rPr>
                               <w:t>.0.2</w:t>
                             </w:r>
@@ -191,48 +182,43 @@
                           <w:p>
                             <w:pPr>
                               <w:pBdr>
-                                <w:left w:val="single" w:sz="12" w:space="9" w:color="4472C4" w:themeColor="accent1"/>
+                                <w:left w:val="single" w:sz="4" w:space="9" w:color="4472C4" w:themeColor="accent1"/>
                               </w:pBdr>
                               <w:rPr>
-                                <w:i/>
-                                <w:iCs/>
-                                <w:color w:val="2F5496" w:themeColor="accent1" w:themeShade="BF"/>
-                                <w:sz w:val="24"/>
-                                <w:szCs w:val="24"/>
+                                <w:rFonts w:asciiTheme="majorHAnsi" w:eastAsiaTheme="majorEastAsia" w:hAnsiTheme="majorHAnsi" w:cstheme="majorBidi"/>
+                                <w:color w:val="2F5496" w:themeColor="accent1" w:themeShade="BF"/>
+                                <w:sz w:val="40"/>
+                                <w:szCs w:val="40"/>
                               </w:rPr>
                             </w:pPr>
                           </w:p>
                           <w:p>
                             <w:pPr>
                               <w:pBdr>
-                                <w:left w:val="single" w:sz="12" w:space="9" w:color="4472C4" w:themeColor="accent1"/>
+                                <w:left w:val="single" w:sz="4" w:space="9" w:color="4472C4" w:themeColor="accent1"/>
                               </w:pBdr>
                               <w:rPr>
-                                <w:i/>
-                                <w:iCs/>
-                                <w:color w:val="2F5496" w:themeColor="accent1" w:themeShade="BF"/>
-                                <w:sz w:val="24"/>
-                                <w:szCs w:val="24"/>
+                                <w:rFonts w:asciiTheme="majorHAnsi" w:eastAsiaTheme="majorEastAsia" w:hAnsiTheme="majorHAnsi" w:cstheme="majorBidi"/>
+                                <w:color w:val="2F5496" w:themeColor="accent1" w:themeShade="BF"/>
+                                <w:sz w:val="40"/>
+                                <w:szCs w:val="40"/>
                               </w:rPr>
                             </w:pPr>
                             <w:r>
                               <w:rPr>
-                                <w:rFonts w:hint="eastAsia"/>
-                                <w:i/>
-                                <w:iCs/>
-                                <w:color w:val="2F5496" w:themeColor="accent1" w:themeShade="BF"/>
-                                <w:sz w:val="24"/>
-                                <w:szCs w:val="24"/>
+                                <w:rFonts w:asciiTheme="majorHAnsi" w:eastAsiaTheme="majorEastAsia" w:hAnsiTheme="majorHAnsi" w:cstheme="majorBidi" w:hint="eastAsia"/>
+                                <w:color w:val="2F5496" w:themeColor="accent1" w:themeShade="BF"/>
+                                <w:sz w:val="40"/>
+                                <w:szCs w:val="40"/>
                               </w:rPr>
                               <w:t>V</w:t>
                             </w:r>
                             <w:r>
                               <w:rPr>
-                                <w:i/>
-                                <w:iCs/>
-                                <w:color w:val="2F5496" w:themeColor="accent1" w:themeShade="BF"/>
-                                <w:sz w:val="24"/>
-                                <w:szCs w:val="24"/>
+                                <w:rFonts w:asciiTheme="majorHAnsi" w:eastAsiaTheme="majorEastAsia" w:hAnsiTheme="majorHAnsi" w:cstheme="majorBidi"/>
+                                <w:color w:val="2F5496" w:themeColor="accent1" w:themeShade="BF"/>
+                                <w:sz w:val="40"/>
+                                <w:szCs w:val="40"/>
                               </w:rPr>
                               <w:t>ersion</w:t>
                             </w:r>
@@ -240,34 +226,30 @@
                           <w:p>
                             <w:pPr>
                               <w:pBdr>
-                                <w:left w:val="single" w:sz="12" w:space="9" w:color="4472C4" w:themeColor="accent1"/>
+                                <w:left w:val="single" w:sz="4" w:space="9" w:color="4472C4" w:themeColor="accent1"/>
                               </w:pBdr>
                               <w:rPr>
-                                <w:i/>
-                                <w:iCs/>
-                                <w:color w:val="2F5496" w:themeColor="accent1" w:themeShade="BF"/>
-                                <w:sz w:val="24"/>
-                                <w:szCs w:val="24"/>
+                                <w:rFonts w:asciiTheme="majorHAnsi" w:eastAsiaTheme="majorEastAsia" w:hAnsiTheme="majorHAnsi" w:cstheme="majorBidi"/>
+                                <w:color w:val="2F5496" w:themeColor="accent1" w:themeShade="BF"/>
+                                <w:sz w:val="40"/>
+                                <w:szCs w:val="40"/>
                               </w:rPr>
                             </w:pPr>
                             <w:r>
                               <w:rPr>
-                                <w:rFonts w:hint="eastAsia"/>
-                                <w:i/>
-                                <w:iCs/>
-                                <w:color w:val="2F5496" w:themeColor="accent1" w:themeShade="BF"/>
-                                <w:sz w:val="24"/>
-                                <w:szCs w:val="24"/>
+                                <w:rFonts w:asciiTheme="majorHAnsi" w:eastAsiaTheme="majorEastAsia" w:hAnsiTheme="majorHAnsi" w:cstheme="majorBidi" w:hint="eastAsia"/>
+                                <w:color w:val="2F5496" w:themeColor="accent1" w:themeShade="BF"/>
+                                <w:sz w:val="40"/>
+                                <w:szCs w:val="40"/>
                               </w:rPr>
                               <w:t>1</w:t>
                             </w:r>
                             <w:r>
                               <w:rPr>
-                                <w:i/>
-                                <w:iCs/>
-                                <w:color w:val="2F5496" w:themeColor="accent1" w:themeShade="BF"/>
-                                <w:sz w:val="24"/>
-                                <w:szCs w:val="24"/>
+                                <w:rFonts w:asciiTheme="majorHAnsi" w:eastAsiaTheme="majorEastAsia" w:hAnsiTheme="majorHAnsi" w:cstheme="majorBidi"/>
+                                <w:color w:val="2F5496" w:themeColor="accent1" w:themeShade="BF"/>
+                                <w:sz w:val="40"/>
+                                <w:szCs w:val="40"/>
                               </w:rPr>
                               <w:t>.0.3</w:t>
                             </w:r>
@@ -275,48 +257,43 @@
                           <w:p>
                             <w:pPr>
                               <w:pBdr>
-                                <w:left w:val="single" w:sz="12" w:space="9" w:color="4472C4" w:themeColor="accent1"/>
+                                <w:left w:val="single" w:sz="4" w:space="9" w:color="4472C4" w:themeColor="accent1"/>
                               </w:pBdr>
                               <w:rPr>
-                                <w:i/>
-                                <w:iCs/>
-                                <w:color w:val="2F5496" w:themeColor="accent1" w:themeShade="BF"/>
-                                <w:sz w:val="24"/>
-                                <w:szCs w:val="24"/>
+                                <w:rFonts w:asciiTheme="majorHAnsi" w:eastAsiaTheme="majorEastAsia" w:hAnsiTheme="majorHAnsi" w:cstheme="majorBidi"/>
+                                <w:color w:val="2F5496" w:themeColor="accent1" w:themeShade="BF"/>
+                                <w:sz w:val="40"/>
+                                <w:szCs w:val="40"/>
                               </w:rPr>
                             </w:pPr>
                           </w:p>
                           <w:p>
                             <w:pPr>
                               <w:pBdr>
-                                <w:left w:val="single" w:sz="12" w:space="9" w:color="4472C4" w:themeColor="accent1"/>
+                                <w:left w:val="single" w:sz="4" w:space="9" w:color="4472C4" w:themeColor="accent1"/>
                               </w:pBdr>
                               <w:rPr>
-                                <w:i/>
-                                <w:iCs/>
-                                <w:color w:val="2F5496" w:themeColor="accent1" w:themeShade="BF"/>
-                                <w:sz w:val="24"/>
-                                <w:szCs w:val="24"/>
+                                <w:rFonts w:asciiTheme="majorHAnsi" w:eastAsiaTheme="majorEastAsia" w:hAnsiTheme="majorHAnsi" w:cstheme="majorBidi"/>
+                                <w:color w:val="2F5496" w:themeColor="accent1" w:themeShade="BF"/>
+                                <w:sz w:val="40"/>
+                                <w:szCs w:val="40"/>
                               </w:rPr>
                             </w:pPr>
                             <w:r>
                               <w:rPr>
-                                <w:rFonts w:hint="eastAsia"/>
-                                <w:i/>
-                                <w:iCs/>
-                                <w:color w:val="2F5496" w:themeColor="accent1" w:themeShade="BF"/>
-                                <w:sz w:val="24"/>
-                                <w:szCs w:val="24"/>
+                                <w:rFonts w:asciiTheme="majorHAnsi" w:eastAsiaTheme="majorEastAsia" w:hAnsiTheme="majorHAnsi" w:cstheme="majorBidi" w:hint="eastAsia"/>
+                                <w:color w:val="2F5496" w:themeColor="accent1" w:themeShade="BF"/>
+                                <w:sz w:val="40"/>
+                                <w:szCs w:val="40"/>
                               </w:rPr>
                               <w:t>V</w:t>
                             </w:r>
                             <w:r>
                               <w:rPr>
-                                <w:i/>
-                                <w:iCs/>
-                                <w:color w:val="2F5496" w:themeColor="accent1" w:themeShade="BF"/>
-                                <w:sz w:val="24"/>
-                                <w:szCs w:val="24"/>
+                                <w:rFonts w:asciiTheme="majorHAnsi" w:eastAsiaTheme="majorEastAsia" w:hAnsiTheme="majorHAnsi" w:cstheme="majorBidi"/>
+                                <w:color w:val="2F5496" w:themeColor="accent1" w:themeShade="BF"/>
+                                <w:sz w:val="40"/>
+                                <w:szCs w:val="40"/>
                               </w:rPr>
                               <w:t>ersion</w:t>
                             </w:r>
@@ -324,34 +301,30 @@
                           <w:p>
                             <w:pPr>
                               <w:pBdr>
-                                <w:left w:val="single" w:sz="12" w:space="9" w:color="4472C4" w:themeColor="accent1"/>
+                                <w:left w:val="single" w:sz="4" w:space="9" w:color="4472C4" w:themeColor="accent1"/>
                               </w:pBdr>
                               <w:rPr>
-                                <w:i/>
-                                <w:iCs/>
-                                <w:color w:val="2F5496" w:themeColor="accent1" w:themeShade="BF"/>
-                                <w:sz w:val="24"/>
-                                <w:szCs w:val="24"/>
+                                <w:rFonts w:asciiTheme="majorHAnsi" w:eastAsiaTheme="majorEastAsia" w:hAnsiTheme="majorHAnsi" w:cstheme="majorBidi"/>
+                                <w:color w:val="2F5496" w:themeColor="accent1" w:themeShade="BF"/>
+                                <w:sz w:val="40"/>
+                                <w:szCs w:val="40"/>
                               </w:rPr>
                             </w:pPr>
                             <w:r>
                               <w:rPr>
-                                <w:rFonts w:hint="eastAsia"/>
-                                <w:i/>
-                                <w:iCs/>
-                                <w:color w:val="2F5496" w:themeColor="accent1" w:themeShade="BF"/>
-                                <w:sz w:val="24"/>
-                                <w:szCs w:val="24"/>
+                                <w:rFonts w:asciiTheme="majorHAnsi" w:eastAsiaTheme="majorEastAsia" w:hAnsiTheme="majorHAnsi" w:cstheme="majorBidi" w:hint="eastAsia"/>
+                                <w:color w:val="2F5496" w:themeColor="accent1" w:themeShade="BF"/>
+                                <w:sz w:val="40"/>
+                                <w:szCs w:val="40"/>
                               </w:rPr>
                               <w:t>1</w:t>
                             </w:r>
                             <w:r>
                               <w:rPr>
-                                <w:i/>
-                                <w:iCs/>
-                                <w:color w:val="2F5496" w:themeColor="accent1" w:themeShade="BF"/>
-                                <w:sz w:val="24"/>
-                                <w:szCs w:val="24"/>
+                                <w:rFonts w:asciiTheme="majorHAnsi" w:eastAsiaTheme="majorEastAsia" w:hAnsiTheme="majorHAnsi" w:cstheme="majorBidi"/>
+                                <w:color w:val="2F5496" w:themeColor="accent1" w:themeShade="BF"/>
+                                <w:sz w:val="40"/>
+                                <w:szCs w:val="40"/>
                               </w:rPr>
                               <w:t>.0.4</w:t>
                             </w:r>
@@ -359,48 +332,43 @@
                           <w:p>
                             <w:pPr>
                               <w:pBdr>
-                                <w:left w:val="single" w:sz="12" w:space="9" w:color="4472C4" w:themeColor="accent1"/>
+                                <w:left w:val="single" w:sz="4" w:space="9" w:color="4472C4" w:themeColor="accent1"/>
                               </w:pBdr>
                               <w:rPr>
-                                <w:i/>
-                                <w:iCs/>
-                                <w:color w:val="2F5496" w:themeColor="accent1" w:themeShade="BF"/>
-                                <w:sz w:val="24"/>
-                                <w:szCs w:val="24"/>
+                                <w:rFonts w:asciiTheme="majorHAnsi" w:eastAsiaTheme="majorEastAsia" w:hAnsiTheme="majorHAnsi" w:cstheme="majorBidi"/>
+                                <w:color w:val="2F5496" w:themeColor="accent1" w:themeShade="BF"/>
+                                <w:sz w:val="40"/>
+                                <w:szCs w:val="40"/>
                               </w:rPr>
                             </w:pPr>
                           </w:p>
                           <w:p>
                             <w:pPr>
                               <w:pBdr>
-                                <w:left w:val="single" w:sz="12" w:space="9" w:color="4472C4" w:themeColor="accent1"/>
+                                <w:left w:val="single" w:sz="4" w:space="9" w:color="4472C4" w:themeColor="accent1"/>
                               </w:pBdr>
                               <w:rPr>
-                                <w:i/>
-                                <w:iCs/>
-                                <w:color w:val="2F5496" w:themeColor="accent1" w:themeShade="BF"/>
-                                <w:sz w:val="24"/>
-                                <w:szCs w:val="24"/>
+                                <w:rFonts w:asciiTheme="majorHAnsi" w:eastAsiaTheme="majorEastAsia" w:hAnsiTheme="majorHAnsi" w:cstheme="majorBidi"/>
+                                <w:color w:val="2F5496" w:themeColor="accent1" w:themeShade="BF"/>
+                                <w:sz w:val="40"/>
+                                <w:szCs w:val="40"/>
                               </w:rPr>
                             </w:pPr>
                             <w:r>
                               <w:rPr>
-                                <w:rFonts w:hint="eastAsia"/>
-                                <w:i/>
-                                <w:iCs/>
-                                <w:color w:val="2F5496" w:themeColor="accent1" w:themeShade="BF"/>
-                                <w:sz w:val="24"/>
-                                <w:szCs w:val="24"/>
+                                <w:rFonts w:asciiTheme="majorHAnsi" w:eastAsiaTheme="majorEastAsia" w:hAnsiTheme="majorHAnsi" w:cstheme="majorBidi" w:hint="eastAsia"/>
+                                <w:color w:val="2F5496" w:themeColor="accent1" w:themeShade="BF"/>
+                                <w:sz w:val="40"/>
+                                <w:szCs w:val="40"/>
                               </w:rPr>
                               <w:t>V</w:t>
                             </w:r>
                             <w:r>
                               <w:rPr>
-                                <w:i/>
-                                <w:iCs/>
-                                <w:color w:val="2F5496" w:themeColor="accent1" w:themeShade="BF"/>
-                                <w:sz w:val="24"/>
-                                <w:szCs w:val="24"/>
+                                <w:rFonts w:asciiTheme="majorHAnsi" w:eastAsiaTheme="majorEastAsia" w:hAnsiTheme="majorHAnsi" w:cstheme="majorBidi"/>
+                                <w:color w:val="2F5496" w:themeColor="accent1" w:themeShade="BF"/>
+                                <w:sz w:val="40"/>
+                                <w:szCs w:val="40"/>
                               </w:rPr>
                               <w:t>ersion</w:t>
                             </w:r>
@@ -408,34 +376,30 @@
                           <w:p>
                             <w:pPr>
                               <w:pBdr>
-                                <w:left w:val="single" w:sz="12" w:space="9" w:color="4472C4" w:themeColor="accent1"/>
+                                <w:left w:val="single" w:sz="4" w:space="9" w:color="4472C4" w:themeColor="accent1"/>
                               </w:pBdr>
                               <w:rPr>
-                                <w:i/>
-                                <w:iCs/>
-                                <w:color w:val="2F5496" w:themeColor="accent1" w:themeShade="BF"/>
-                                <w:sz w:val="24"/>
-                                <w:szCs w:val="24"/>
+                                <w:rFonts w:asciiTheme="majorHAnsi" w:eastAsiaTheme="majorEastAsia" w:hAnsiTheme="majorHAnsi" w:cstheme="majorBidi"/>
+                                <w:color w:val="2F5496" w:themeColor="accent1" w:themeShade="BF"/>
+                                <w:sz w:val="40"/>
+                                <w:szCs w:val="40"/>
                               </w:rPr>
                             </w:pPr>
                             <w:r>
                               <w:rPr>
-                                <w:rFonts w:hint="eastAsia"/>
-                                <w:i/>
-                                <w:iCs/>
-                                <w:color w:val="2F5496" w:themeColor="accent1" w:themeShade="BF"/>
-                                <w:sz w:val="24"/>
-                                <w:szCs w:val="24"/>
+                                <w:rFonts w:asciiTheme="majorHAnsi" w:eastAsiaTheme="majorEastAsia" w:hAnsiTheme="majorHAnsi" w:cstheme="majorBidi" w:hint="eastAsia"/>
+                                <w:color w:val="2F5496" w:themeColor="accent1" w:themeShade="BF"/>
+                                <w:sz w:val="40"/>
+                                <w:szCs w:val="40"/>
                               </w:rPr>
                               <w:t>1</w:t>
                             </w:r>
                             <w:r>
                               <w:rPr>
-                                <w:i/>
-                                <w:iCs/>
-                                <w:color w:val="2F5496" w:themeColor="accent1" w:themeShade="BF"/>
-                                <w:sz w:val="24"/>
-                                <w:szCs w:val="24"/>
+                                <w:rFonts w:asciiTheme="majorHAnsi" w:eastAsiaTheme="majorEastAsia" w:hAnsiTheme="majorHAnsi" w:cstheme="majorBidi"/>
+                                <w:color w:val="2F5496" w:themeColor="accent1" w:themeShade="BF"/>
+                                <w:sz w:val="40"/>
+                                <w:szCs w:val="40"/>
                               </w:rPr>
                               <w:t>.0.5</w:t>
                             </w:r>
@@ -443,52 +407,47 @@
                           <w:p>
                             <w:pPr>
                               <w:pBdr>
-                                <w:left w:val="single" w:sz="12" w:space="9" w:color="4472C4" w:themeColor="accent1"/>
+                                <w:left w:val="single" w:sz="4" w:space="9" w:color="4472C4" w:themeColor="accent1"/>
                               </w:pBdr>
                               <w:rPr>
-                                <w:i/>
-                                <w:iCs/>
-                                <w:color w:val="2F5496" w:themeColor="accent1" w:themeShade="BF"/>
-                                <w:sz w:val="24"/>
-                                <w:szCs w:val="24"/>
+                                <w:rFonts w:asciiTheme="majorHAnsi" w:eastAsiaTheme="majorEastAsia" w:hAnsiTheme="majorHAnsi" w:cstheme="majorBidi"/>
+                                <w:color w:val="2F5496" w:themeColor="accent1" w:themeShade="BF"/>
+                                <w:sz w:val="40"/>
+                                <w:szCs w:val="40"/>
                               </w:rPr>
                             </w:pPr>
                           </w:p>
                           <w:p>
                             <w:pPr>
                               <w:pBdr>
-                                <w:left w:val="single" w:sz="12" w:space="9" w:color="4472C4" w:themeColor="accent1"/>
+                                <w:left w:val="single" w:sz="4" w:space="9" w:color="4472C4" w:themeColor="accent1"/>
                               </w:pBdr>
                               <w:rPr>
-                                <w:i/>
-                                <w:iCs/>
-                                <w:color w:val="2F5496" w:themeColor="accent1" w:themeShade="BF"/>
-                                <w:sz w:val="24"/>
-                                <w:szCs w:val="24"/>
+                                <w:rFonts w:asciiTheme="majorHAnsi" w:eastAsiaTheme="majorEastAsia" w:hAnsiTheme="majorHAnsi" w:cstheme="majorBidi"/>
+                                <w:color w:val="2F5496" w:themeColor="accent1" w:themeShade="BF"/>
+                                <w:sz w:val="40"/>
+                                <w:szCs w:val="40"/>
                               </w:rPr>
                             </w:pPr>
                           </w:p>
                           <w:p>
                             <w:pPr>
                               <w:pBdr>
-                                <w:left w:val="single" w:sz="12" w:space="9" w:color="4472C4" w:themeColor="accent1"/>
+                                <w:left w:val="single" w:sz="4" w:space="9" w:color="4472C4" w:themeColor="accent1"/>
                               </w:pBdr>
                               <w:rPr>
-                                <w:i/>
-                                <w:iCs/>
-                                <w:color w:val="2F5496" w:themeColor="accent1" w:themeShade="BF"/>
-                                <w:sz w:val="24"/>
-                                <w:szCs w:val="24"/>
+                                <w:rFonts w:asciiTheme="majorHAnsi" w:eastAsiaTheme="majorEastAsia" w:hAnsiTheme="majorHAnsi" w:cstheme="majorBidi"/>
+                                <w:color w:val="2F5496" w:themeColor="accent1" w:themeShade="BF"/>
+                                <w:sz w:val="40"/>
+                                <w:szCs w:val="40"/>
                               </w:rPr>
                             </w:pPr>
                             <w:r>
                               <w:rPr>
-                                <w:rFonts w:hint="eastAsia"/>
-                                <w:i/>
-                                <w:iCs/>
-                                <w:color w:val="2F5496" w:themeColor="accent1" w:themeShade="BF"/>
-                                <w:sz w:val="24"/>
-                                <w:szCs w:val="24"/>
+                                <w:rFonts w:asciiTheme="majorHAnsi" w:eastAsiaTheme="majorEastAsia" w:hAnsiTheme="majorHAnsi" w:cstheme="majorBidi" w:hint="eastAsia"/>
+                                <w:color w:val="2F5496" w:themeColor="accent1" w:themeShade="BF"/>
+                                <w:sz w:val="40"/>
+                                <w:szCs w:val="40"/>
                               </w:rPr>
                               <w:t>安装包版本:</w:t>
                             </w:r>
@@ -496,34 +455,52 @@
                           <w:p>
                             <w:pPr>
                               <w:pBdr>
-                                <w:left w:val="single" w:sz="12" w:space="9" w:color="4472C4" w:themeColor="accent1"/>
+                                <w:left w:val="single" w:sz="4" w:space="9" w:color="4472C4" w:themeColor="accent1"/>
                               </w:pBdr>
                               <w:rPr>
-                                <w:i/>
-                                <w:iCs/>
-                                <w:color w:val="2F5496" w:themeColor="accent1" w:themeShade="BF"/>
-                                <w:sz w:val="24"/>
-                                <w:szCs w:val="24"/>
+                                <w:rFonts w:asciiTheme="majorHAnsi" w:eastAsiaTheme="majorEastAsia" w:hAnsiTheme="majorHAnsi" w:cstheme="majorBidi"/>
+                                <w:color w:val="2F5496" w:themeColor="accent1" w:themeShade="BF"/>
+                                <w:sz w:val="40"/>
+                                <w:szCs w:val="40"/>
                               </w:rPr>
                             </w:pPr>
                             <w:r>
                               <w:rPr>
-                                <w:rFonts w:hint="eastAsia"/>
-                                <w:i/>
-                                <w:iCs/>
-                                <w:color w:val="2F5496" w:themeColor="accent1" w:themeShade="BF"/>
-                                <w:sz w:val="24"/>
-                                <w:szCs w:val="24"/>
+                                <w:rFonts w:asciiTheme="majorHAnsi" w:eastAsiaTheme="majorEastAsia" w:hAnsiTheme="majorHAnsi" w:cstheme="majorBidi"/>
+                                <w:color w:val="2F5496" w:themeColor="accent1" w:themeShade="BF"/>
+                                <w:sz w:val="40"/>
+                                <w:szCs w:val="40"/>
+                              </w:rPr>
+                              <w:t>Version</w:t>
+                            </w:r>
+                          </w:p>
+                          <w:p>
+                            <w:pPr>
+                              <w:pBdr>
+                                <w:left w:val="single" w:sz="4" w:space="9" w:color="4472C4" w:themeColor="accent1"/>
+                              </w:pBdr>
+                              <w:rPr>
+                                <w:rFonts w:asciiTheme="majorHAnsi" w:eastAsiaTheme="majorEastAsia" w:hAnsiTheme="majorHAnsi" w:cstheme="majorBidi"/>
+                                <w:color w:val="2F5496" w:themeColor="accent1" w:themeShade="BF"/>
+                                <w:sz w:val="40"/>
+                                <w:szCs w:val="40"/>
+                              </w:rPr>
+                            </w:pPr>
+                            <w:r>
+                              <w:rPr>
+                                <w:rFonts w:asciiTheme="majorHAnsi" w:eastAsiaTheme="majorEastAsia" w:hAnsiTheme="majorHAnsi" w:cstheme="majorBidi" w:hint="eastAsia"/>
+                                <w:color w:val="2F5496" w:themeColor="accent1" w:themeShade="BF"/>
+                                <w:sz w:val="40"/>
+                                <w:szCs w:val="40"/>
                               </w:rPr>
                               <w:t>1</w:t>
                             </w:r>
                             <w:r>
                               <w:rPr>
-                                <w:i/>
-                                <w:iCs/>
-                                <w:color w:val="2F5496" w:themeColor="accent1" w:themeShade="BF"/>
-                                <w:sz w:val="24"/>
-                                <w:szCs w:val="24"/>
+                                <w:rFonts w:asciiTheme="majorHAnsi" w:eastAsiaTheme="majorEastAsia" w:hAnsiTheme="majorHAnsi" w:cstheme="majorBidi"/>
+                                <w:color w:val="2F5496" w:themeColor="accent1" w:themeShade="BF"/>
+                                <w:sz w:val="40"/>
+                                <w:szCs w:val="40"/>
                               </w:rPr>
                               <w:t>.0.1</w:t>
                             </w:r>
@@ -531,16 +508,21 @@
                           <w:p>
                             <w:pPr>
                               <w:pBdr>
-                                <w:left w:val="single" w:sz="12" w:space="9" w:color="4472C4" w:themeColor="accent1"/>
+                                <w:left w:val="single" w:sz="4" w:space="9" w:color="4472C4" w:themeColor="accent1"/>
                               </w:pBdr>
+                              <w:rPr>
+                                <w:rFonts w:asciiTheme="majorHAnsi" w:eastAsiaTheme="majorEastAsia" w:hAnsiTheme="majorHAnsi" w:cstheme="majorBidi"/>
+                                <w:color w:val="2F5496" w:themeColor="accent1" w:themeShade="BF"/>
+                                <w:sz w:val="40"/>
+                                <w:szCs w:val="40"/>
+                              </w:rPr>
                             </w:pPr>
                             <w:r>
                               <w:rPr>
-                                <w:i/>
-                                <w:iCs/>
-                                <w:color w:val="2F5496" w:themeColor="accent1" w:themeShade="BF"/>
-                                <w:sz w:val="24"/>
-                                <w:szCs w:val="24"/>
+                                <w:rFonts w:asciiTheme="majorHAnsi" w:eastAsiaTheme="majorEastAsia" w:hAnsiTheme="majorHAnsi" w:cstheme="majorBidi"/>
+                                <w:color w:val="2F5496" w:themeColor="accent1" w:themeShade="BF"/>
+                                <w:sz w:val="40"/>
+                                <w:szCs w:val="40"/>
                               </w:rPr>
                               <w:t>Date:22.4.20</w:t>
                             </w:r>
@@ -568,29 +550,27 @@
                 <v:stroke joinstyle="miter"/>
                 <v:path gradientshapeok="t" o:connecttype="rect"/>
               </v:shapetype>
-              <v:shape id="文本框 2" o:spid="_x0000_s1026" type="#_x0000_t202" style="position:absolute;left:0;text-align:left;margin-left:9.75pt;margin-top:0;width:81.75pt;height:571.5pt;z-index:251659264;visibility:visible;mso-wrap-style:square;mso-width-percent:0;mso-height-percent:0;mso-wrap-distance-left:9pt;mso-wrap-distance-top:9.35pt;mso-wrap-distance-right:9pt;mso-wrap-distance-bottom:9.35pt;mso-position-horizontal:absolute;mso-position-horizontal-relative:text;mso-position-vertical:absolute;mso-position-vertical-relative:text;mso-width-percent:0;mso-height-percent:0;mso-width-relative:margin;mso-height-relative:page;v-text-anchor:top" o:gfxdata="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" o:allowincell="f" filled="f" stroked="f">
+              <v:shape id="文本框 2" o:spid="_x0000_s1026" type="#_x0000_t202" style="position:absolute;left:0;text-align:left;margin-left:-41.65pt;margin-top:2.4pt;width:123.6pt;height:695.3pt;z-index:251659264;visibility:visible;mso-wrap-style:square;mso-width-percent:0;mso-height-percent:0;mso-wrap-distance-left:9pt;mso-wrap-distance-top:9.35pt;mso-wrap-distance-right:9pt;mso-wrap-distance-bottom:9.35pt;mso-position-horizontal:absolute;mso-position-horizontal-relative:text;mso-position-vertical:absolute;mso-position-vertical-relative:text;mso-width-percent:0;mso-height-percent:0;mso-width-relative:margin;mso-height-relative:page;v-text-anchor:top" o:gfxdata="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" o:allowincell="f" filled="f" stroked="f">
                 <v:textbox>
                   <w:txbxContent>
                     <w:p>
                       <w:pPr>
                         <w:pBdr>
-                          <w:left w:val="single" w:sz="12" w:space="9" w:color="4472C4" w:themeColor="accent1"/>
+                          <w:left w:val="single" w:sz="4" w:space="9" w:color="4472C4" w:themeColor="accent1"/>
                         </w:pBdr>
                         <w:rPr>
-                          <w:i/>
-                          <w:iCs/>
-                          <w:color w:val="2F5496" w:themeColor="accent1" w:themeShade="BF"/>
-                          <w:sz w:val="24"/>
-                          <w:szCs w:val="24"/>
+                          <w:rFonts w:asciiTheme="majorHAnsi" w:eastAsiaTheme="majorEastAsia" w:hAnsiTheme="majorHAnsi" w:cstheme="majorBidi"/>
+                          <w:color w:val="2F5496" w:themeColor="accent1" w:themeShade="BF"/>
+                          <w:sz w:val="40"/>
+                          <w:szCs w:val="40"/>
                         </w:rPr>
                       </w:pPr>
                       <w:r>
                         <w:rPr>
-                          <w:i/>
-                          <w:iCs/>
-                          <w:color w:val="2F5496" w:themeColor="accent1" w:themeShade="BF"/>
-                          <w:sz w:val="24"/>
-                          <w:szCs w:val="24"/>
+                          <w:rFonts w:asciiTheme="majorHAnsi" w:eastAsiaTheme="majorEastAsia" w:hAnsiTheme="majorHAnsi" w:cstheme="majorBidi"/>
+                          <w:color w:val="2F5496" w:themeColor="accent1" w:themeShade="BF"/>
+                          <w:sz w:val="40"/>
+                          <w:szCs w:val="40"/>
                         </w:rPr>
                         <w:t>Version</w:t>
                       </w:r>
@@ -598,23 +578,21 @@
                     <w:p>
                       <w:pPr>
                         <w:pBdr>
-                          <w:left w:val="single" w:sz="12" w:space="9" w:color="4472C4" w:themeColor="accent1"/>
+                          <w:left w:val="single" w:sz="4" w:space="9" w:color="4472C4" w:themeColor="accent1"/>
                         </w:pBdr>
                         <w:rPr>
-                          <w:i/>
-                          <w:iCs/>
-                          <w:color w:val="2F5496" w:themeColor="accent1" w:themeShade="BF"/>
-                          <w:sz w:val="24"/>
-                          <w:szCs w:val="24"/>
+                          <w:rFonts w:asciiTheme="majorHAnsi" w:eastAsiaTheme="majorEastAsia" w:hAnsiTheme="majorHAnsi" w:cstheme="majorBidi"/>
+                          <w:color w:val="2F5496" w:themeColor="accent1" w:themeShade="BF"/>
+                          <w:sz w:val="40"/>
+                          <w:szCs w:val="40"/>
                         </w:rPr>
                       </w:pPr>
                       <w:r>
                         <w:rPr>
-                          <w:i/>
-                          <w:iCs/>
-                          <w:color w:val="2F5496" w:themeColor="accent1" w:themeShade="BF"/>
-                          <w:sz w:val="24"/>
-                          <w:szCs w:val="24"/>
+                          <w:rFonts w:asciiTheme="majorHAnsi" w:eastAsiaTheme="majorEastAsia" w:hAnsiTheme="majorHAnsi" w:cstheme="majorBidi"/>
+                          <w:color w:val="2F5496" w:themeColor="accent1" w:themeShade="BF"/>
+                          <w:sz w:val="40"/>
+                          <w:szCs w:val="40"/>
                         </w:rPr>
                         <w:t xml:space="preserve"> 1.0.1</w:t>
                       </w:r>
@@ -622,48 +600,43 @@
                     <w:p>
                       <w:pPr>
                         <w:pBdr>
-                          <w:left w:val="single" w:sz="12" w:space="9" w:color="4472C4" w:themeColor="accent1"/>
+                          <w:left w:val="single" w:sz="4" w:space="9" w:color="4472C4" w:themeColor="accent1"/>
                         </w:pBdr>
                         <w:rPr>
-                          <w:i/>
-                          <w:iCs/>
-                          <w:color w:val="2F5496" w:themeColor="accent1" w:themeShade="BF"/>
-                          <w:sz w:val="24"/>
-                          <w:szCs w:val="24"/>
+                          <w:rFonts w:asciiTheme="majorHAnsi" w:eastAsiaTheme="majorEastAsia" w:hAnsiTheme="majorHAnsi" w:cstheme="majorBidi"/>
+                          <w:color w:val="2F5496" w:themeColor="accent1" w:themeShade="BF"/>
+                          <w:sz w:val="40"/>
+                          <w:szCs w:val="40"/>
                         </w:rPr>
                       </w:pPr>
                     </w:p>
                     <w:p>
                       <w:pPr>
                         <w:pBdr>
-                          <w:left w:val="single" w:sz="12" w:space="9" w:color="4472C4" w:themeColor="accent1"/>
+                          <w:left w:val="single" w:sz="4" w:space="9" w:color="4472C4" w:themeColor="accent1"/>
                         </w:pBdr>
                         <w:rPr>
-                          <w:i/>
-                          <w:iCs/>
-                          <w:color w:val="2F5496" w:themeColor="accent1" w:themeShade="BF"/>
-                          <w:sz w:val="24"/>
-                          <w:szCs w:val="24"/>
+                          <w:rFonts w:asciiTheme="majorHAnsi" w:eastAsiaTheme="majorEastAsia" w:hAnsiTheme="majorHAnsi" w:cstheme="majorBidi"/>
+                          <w:color w:val="2F5496" w:themeColor="accent1" w:themeShade="BF"/>
+                          <w:sz w:val="40"/>
+                          <w:szCs w:val="40"/>
                         </w:rPr>
                       </w:pPr>
                       <w:r>
                         <w:rPr>
-                          <w:rFonts w:hint="eastAsia"/>
-                          <w:i/>
-                          <w:iCs/>
-                          <w:color w:val="2F5496" w:themeColor="accent1" w:themeShade="BF"/>
-                          <w:sz w:val="24"/>
-                          <w:szCs w:val="24"/>
+                          <w:rFonts w:asciiTheme="majorHAnsi" w:eastAsiaTheme="majorEastAsia" w:hAnsiTheme="majorHAnsi" w:cstheme="majorBidi" w:hint="eastAsia"/>
+                          <w:color w:val="2F5496" w:themeColor="accent1" w:themeShade="BF"/>
+                          <w:sz w:val="40"/>
+                          <w:szCs w:val="40"/>
                         </w:rPr>
                         <w:t>V</w:t>
                       </w:r>
                       <w:r>
                         <w:rPr>
-                          <w:i/>
-                          <w:iCs/>
-                          <w:color w:val="2F5496" w:themeColor="accent1" w:themeShade="BF"/>
-                          <w:sz w:val="24"/>
-                          <w:szCs w:val="24"/>
+                          <w:rFonts w:asciiTheme="majorHAnsi" w:eastAsiaTheme="majorEastAsia" w:hAnsiTheme="majorHAnsi" w:cstheme="majorBidi"/>
+                          <w:color w:val="2F5496" w:themeColor="accent1" w:themeShade="BF"/>
+                          <w:sz w:val="40"/>
+                          <w:szCs w:val="40"/>
                         </w:rPr>
                         <w:t>ersion</w:t>
                       </w:r>
@@ -671,34 +644,30 @@
                     <w:p>
                       <w:pPr>
                         <w:pBdr>
-                          <w:left w:val="single" w:sz="12" w:space="9" w:color="4472C4" w:themeColor="accent1"/>
+                          <w:left w:val="single" w:sz="4" w:space="9" w:color="4472C4" w:themeColor="accent1"/>
                         </w:pBdr>
                         <w:rPr>
-                          <w:i/>
-                          <w:iCs/>
-                          <w:color w:val="2F5496" w:themeColor="accent1" w:themeShade="BF"/>
-                          <w:sz w:val="24"/>
-                          <w:szCs w:val="24"/>
+                          <w:rFonts w:asciiTheme="majorHAnsi" w:eastAsiaTheme="majorEastAsia" w:hAnsiTheme="majorHAnsi" w:cstheme="majorBidi"/>
+                          <w:color w:val="2F5496" w:themeColor="accent1" w:themeShade="BF"/>
+                          <w:sz w:val="40"/>
+                          <w:szCs w:val="40"/>
                         </w:rPr>
                       </w:pPr>
                       <w:r>
                         <w:rPr>
-                          <w:rFonts w:hint="eastAsia"/>
-                          <w:i/>
-                          <w:iCs/>
-                          <w:color w:val="2F5496" w:themeColor="accent1" w:themeShade="BF"/>
-                          <w:sz w:val="24"/>
-                          <w:szCs w:val="24"/>
+                          <w:rFonts w:asciiTheme="majorHAnsi" w:eastAsiaTheme="majorEastAsia" w:hAnsiTheme="majorHAnsi" w:cstheme="majorBidi" w:hint="eastAsia"/>
+                          <w:color w:val="2F5496" w:themeColor="accent1" w:themeShade="BF"/>
+                          <w:sz w:val="40"/>
+                          <w:szCs w:val="40"/>
                         </w:rPr>
                         <w:t>1</w:t>
                       </w:r>
                       <w:r>
                         <w:rPr>
-                          <w:i/>
-                          <w:iCs/>
-                          <w:color w:val="2F5496" w:themeColor="accent1" w:themeShade="BF"/>
-                          <w:sz w:val="24"/>
-                          <w:szCs w:val="24"/>
+                          <w:rFonts w:asciiTheme="majorHAnsi" w:eastAsiaTheme="majorEastAsia" w:hAnsiTheme="majorHAnsi" w:cstheme="majorBidi"/>
+                          <w:color w:val="2F5496" w:themeColor="accent1" w:themeShade="BF"/>
+                          <w:sz w:val="40"/>
+                          <w:szCs w:val="40"/>
                         </w:rPr>
                         <w:t>.0.2</w:t>
                       </w:r>
@@ -706,48 +675,43 @@
                     <w:p>
                       <w:pPr>
                         <w:pBdr>
-                          <w:left w:val="single" w:sz="12" w:space="9" w:color="4472C4" w:themeColor="accent1"/>
+                          <w:left w:val="single" w:sz="4" w:space="9" w:color="4472C4" w:themeColor="accent1"/>
                         </w:pBdr>
                         <w:rPr>
-                          <w:i/>
-                          <w:iCs/>
-                          <w:color w:val="2F5496" w:themeColor="accent1" w:themeShade="BF"/>
-                          <w:sz w:val="24"/>
-                          <w:szCs w:val="24"/>
+                          <w:rFonts w:asciiTheme="majorHAnsi" w:eastAsiaTheme="majorEastAsia" w:hAnsiTheme="majorHAnsi" w:cstheme="majorBidi"/>
+                          <w:color w:val="2F5496" w:themeColor="accent1" w:themeShade="BF"/>
+                          <w:sz w:val="40"/>
+                          <w:szCs w:val="40"/>
                         </w:rPr>
                       </w:pPr>
                     </w:p>
                     <w:p>
                       <w:pPr>
                         <w:pBdr>
-                          <w:left w:val="single" w:sz="12" w:space="9" w:color="4472C4" w:themeColor="accent1"/>
+                          <w:left w:val="single" w:sz="4" w:space="9" w:color="4472C4" w:themeColor="accent1"/>
                         </w:pBdr>
                         <w:rPr>
-                          <w:i/>
-                          <w:iCs/>
-                          <w:color w:val="2F5496" w:themeColor="accent1" w:themeShade="BF"/>
-                          <w:sz w:val="24"/>
-                          <w:szCs w:val="24"/>
+                          <w:rFonts w:asciiTheme="majorHAnsi" w:eastAsiaTheme="majorEastAsia" w:hAnsiTheme="majorHAnsi" w:cstheme="majorBidi"/>
+                          <w:color w:val="2F5496" w:themeColor="accent1" w:themeShade="BF"/>
+                          <w:sz w:val="40"/>
+                          <w:szCs w:val="40"/>
                         </w:rPr>
                       </w:pPr>
                       <w:r>
                         <w:rPr>
-                          <w:rFonts w:hint="eastAsia"/>
-                          <w:i/>
-                          <w:iCs/>
-                          <w:color w:val="2F5496" w:themeColor="accent1" w:themeShade="BF"/>
-                          <w:sz w:val="24"/>
-                          <w:szCs w:val="24"/>
+                          <w:rFonts w:asciiTheme="majorHAnsi" w:eastAsiaTheme="majorEastAsia" w:hAnsiTheme="majorHAnsi" w:cstheme="majorBidi" w:hint="eastAsia"/>
+                          <w:color w:val="2F5496" w:themeColor="accent1" w:themeShade="BF"/>
+                          <w:sz w:val="40"/>
+                          <w:szCs w:val="40"/>
                         </w:rPr>
                         <w:t>V</w:t>
                       </w:r>
                       <w:r>
                         <w:rPr>
-                          <w:i/>
-                          <w:iCs/>
-                          <w:color w:val="2F5496" w:themeColor="accent1" w:themeShade="BF"/>
-                          <w:sz w:val="24"/>
-                          <w:szCs w:val="24"/>
+                          <w:rFonts w:asciiTheme="majorHAnsi" w:eastAsiaTheme="majorEastAsia" w:hAnsiTheme="majorHAnsi" w:cstheme="majorBidi"/>
+                          <w:color w:val="2F5496" w:themeColor="accent1" w:themeShade="BF"/>
+                          <w:sz w:val="40"/>
+                          <w:szCs w:val="40"/>
                         </w:rPr>
                         <w:t>ersion</w:t>
                       </w:r>
@@ -755,34 +719,30 @@
                     <w:p>
                       <w:pPr>
                         <w:pBdr>
-                          <w:left w:val="single" w:sz="12" w:space="9" w:color="4472C4" w:themeColor="accent1"/>
+                          <w:left w:val="single" w:sz="4" w:space="9" w:color="4472C4" w:themeColor="accent1"/>
                         </w:pBdr>
                         <w:rPr>
-                          <w:i/>
-                          <w:iCs/>
-                          <w:color w:val="2F5496" w:themeColor="accent1" w:themeShade="BF"/>
-                          <w:sz w:val="24"/>
-                          <w:szCs w:val="24"/>
+                          <w:rFonts w:asciiTheme="majorHAnsi" w:eastAsiaTheme="majorEastAsia" w:hAnsiTheme="majorHAnsi" w:cstheme="majorBidi"/>
+                          <w:color w:val="2F5496" w:themeColor="accent1" w:themeShade="BF"/>
+                          <w:sz w:val="40"/>
+                          <w:szCs w:val="40"/>
                         </w:rPr>
                       </w:pPr>
                       <w:r>
                         <w:rPr>
-                          <w:rFonts w:hint="eastAsia"/>
-                          <w:i/>
-                          <w:iCs/>
-                          <w:color w:val="2F5496" w:themeColor="accent1" w:themeShade="BF"/>
-                          <w:sz w:val="24"/>
-                          <w:szCs w:val="24"/>
+                          <w:rFonts w:asciiTheme="majorHAnsi" w:eastAsiaTheme="majorEastAsia" w:hAnsiTheme="majorHAnsi" w:cstheme="majorBidi" w:hint="eastAsia"/>
+                          <w:color w:val="2F5496" w:themeColor="accent1" w:themeShade="BF"/>
+                          <w:sz w:val="40"/>
+                          <w:szCs w:val="40"/>
                         </w:rPr>
                         <w:t>1</w:t>
                       </w:r>
                       <w:r>
                         <w:rPr>
-                          <w:i/>
-                          <w:iCs/>
-                          <w:color w:val="2F5496" w:themeColor="accent1" w:themeShade="BF"/>
-                          <w:sz w:val="24"/>
-                          <w:szCs w:val="24"/>
+                          <w:rFonts w:asciiTheme="majorHAnsi" w:eastAsiaTheme="majorEastAsia" w:hAnsiTheme="majorHAnsi" w:cstheme="majorBidi"/>
+                          <w:color w:val="2F5496" w:themeColor="accent1" w:themeShade="BF"/>
+                          <w:sz w:val="40"/>
+                          <w:szCs w:val="40"/>
                         </w:rPr>
                         <w:t>.0.3</w:t>
                       </w:r>
@@ -790,48 +750,43 @@
                     <w:p>
                       <w:pPr>
                         <w:pBdr>
-                          <w:left w:val="single" w:sz="12" w:space="9" w:color="4472C4" w:themeColor="accent1"/>
+                          <w:left w:val="single" w:sz="4" w:space="9" w:color="4472C4" w:themeColor="accent1"/>
                         </w:pBdr>
                         <w:rPr>
-                          <w:i/>
-                          <w:iCs/>
-                          <w:color w:val="2F5496" w:themeColor="accent1" w:themeShade="BF"/>
-                          <w:sz w:val="24"/>
-                          <w:szCs w:val="24"/>
+                          <w:rFonts w:asciiTheme="majorHAnsi" w:eastAsiaTheme="majorEastAsia" w:hAnsiTheme="majorHAnsi" w:cstheme="majorBidi"/>
+                          <w:color w:val="2F5496" w:themeColor="accent1" w:themeShade="BF"/>
+                          <w:sz w:val="40"/>
+                          <w:szCs w:val="40"/>
                         </w:rPr>
                       </w:pPr>
                     </w:p>
                     <w:p>
                       <w:pPr>
                         <w:pBdr>
-                          <w:left w:val="single" w:sz="12" w:space="9" w:color="4472C4" w:themeColor="accent1"/>
+                          <w:left w:val="single" w:sz="4" w:space="9" w:color="4472C4" w:themeColor="accent1"/>
                         </w:pBdr>
                         <w:rPr>
-                          <w:i/>
-                          <w:iCs/>
-                          <w:color w:val="2F5496" w:themeColor="accent1" w:themeShade="BF"/>
-                          <w:sz w:val="24"/>
-                          <w:szCs w:val="24"/>
+                          <w:rFonts w:asciiTheme="majorHAnsi" w:eastAsiaTheme="majorEastAsia" w:hAnsiTheme="majorHAnsi" w:cstheme="majorBidi"/>
+                          <w:color w:val="2F5496" w:themeColor="accent1" w:themeShade="BF"/>
+                          <w:sz w:val="40"/>
+                          <w:szCs w:val="40"/>
                         </w:rPr>
                       </w:pPr>
                       <w:r>
                         <w:rPr>
-                          <w:rFonts w:hint="eastAsia"/>
-                          <w:i/>
-                          <w:iCs/>
-                          <w:color w:val="2F5496" w:themeColor="accent1" w:themeShade="BF"/>
-                          <w:sz w:val="24"/>
-                          <w:szCs w:val="24"/>
+                          <w:rFonts w:asciiTheme="majorHAnsi" w:eastAsiaTheme="majorEastAsia" w:hAnsiTheme="majorHAnsi" w:cstheme="majorBidi" w:hint="eastAsia"/>
+                          <w:color w:val="2F5496" w:themeColor="accent1" w:themeShade="BF"/>
+                          <w:sz w:val="40"/>
+                          <w:szCs w:val="40"/>
                         </w:rPr>
                         <w:t>V</w:t>
                       </w:r>
                       <w:r>
                         <w:rPr>
-                          <w:i/>
-                          <w:iCs/>
-                          <w:color w:val="2F5496" w:themeColor="accent1" w:themeShade="BF"/>
-                          <w:sz w:val="24"/>
-                          <w:szCs w:val="24"/>
+                          <w:rFonts w:asciiTheme="majorHAnsi" w:eastAsiaTheme="majorEastAsia" w:hAnsiTheme="majorHAnsi" w:cstheme="majorBidi"/>
+                          <w:color w:val="2F5496" w:themeColor="accent1" w:themeShade="BF"/>
+                          <w:sz w:val="40"/>
+                          <w:szCs w:val="40"/>
                         </w:rPr>
                         <w:t>ersion</w:t>
                       </w:r>
@@ -839,34 +794,30 @@
                     <w:p>
                       <w:pPr>
                         <w:pBdr>
-                          <w:left w:val="single" w:sz="12" w:space="9" w:color="4472C4" w:themeColor="accent1"/>
+                          <w:left w:val="single" w:sz="4" w:space="9" w:color="4472C4" w:themeColor="accent1"/>
                         </w:pBdr>
                         <w:rPr>
-                          <w:i/>
-                          <w:iCs/>
-                          <w:color w:val="2F5496" w:themeColor="accent1" w:themeShade="BF"/>
-                          <w:sz w:val="24"/>
-                          <w:szCs w:val="24"/>
+                          <w:rFonts w:asciiTheme="majorHAnsi" w:eastAsiaTheme="majorEastAsia" w:hAnsiTheme="majorHAnsi" w:cstheme="majorBidi"/>
+                          <w:color w:val="2F5496" w:themeColor="accent1" w:themeShade="BF"/>
+                          <w:sz w:val="40"/>
+                          <w:szCs w:val="40"/>
                         </w:rPr>
                       </w:pPr>
                       <w:r>
                         <w:rPr>
-                          <w:rFonts w:hint="eastAsia"/>
-                          <w:i/>
-                          <w:iCs/>
-                          <w:color w:val="2F5496" w:themeColor="accent1" w:themeShade="BF"/>
-                          <w:sz w:val="24"/>
-                          <w:szCs w:val="24"/>
+                          <w:rFonts w:asciiTheme="majorHAnsi" w:eastAsiaTheme="majorEastAsia" w:hAnsiTheme="majorHAnsi" w:cstheme="majorBidi" w:hint="eastAsia"/>
+                          <w:color w:val="2F5496" w:themeColor="accent1" w:themeShade="BF"/>
+                          <w:sz w:val="40"/>
+                          <w:szCs w:val="40"/>
                         </w:rPr>
                         <w:t>1</w:t>
                       </w:r>
                       <w:r>
                         <w:rPr>
-                          <w:i/>
-                          <w:iCs/>
-                          <w:color w:val="2F5496" w:themeColor="accent1" w:themeShade="BF"/>
-                          <w:sz w:val="24"/>
-                          <w:szCs w:val="24"/>
+                          <w:rFonts w:asciiTheme="majorHAnsi" w:eastAsiaTheme="majorEastAsia" w:hAnsiTheme="majorHAnsi" w:cstheme="majorBidi"/>
+                          <w:color w:val="2F5496" w:themeColor="accent1" w:themeShade="BF"/>
+                          <w:sz w:val="40"/>
+                          <w:szCs w:val="40"/>
                         </w:rPr>
                         <w:t>.0.4</w:t>
                       </w:r>
@@ -874,48 +825,43 @@
                     <w:p>
                       <w:pPr>
                         <w:pBdr>
-                          <w:left w:val="single" w:sz="12" w:space="9" w:color="4472C4" w:themeColor="accent1"/>
+                          <w:left w:val="single" w:sz="4" w:space="9" w:color="4472C4" w:themeColor="accent1"/>
                         </w:pBdr>
                         <w:rPr>
-                          <w:i/>
-                          <w:iCs/>
-                          <w:color w:val="2F5496" w:themeColor="accent1" w:themeShade="BF"/>
-                          <w:sz w:val="24"/>
-                          <w:szCs w:val="24"/>
+                          <w:rFonts w:asciiTheme="majorHAnsi" w:eastAsiaTheme="majorEastAsia" w:hAnsiTheme="majorHAnsi" w:cstheme="majorBidi"/>
+                          <w:color w:val="2F5496" w:themeColor="accent1" w:themeShade="BF"/>
+                          <w:sz w:val="40"/>
+                          <w:szCs w:val="40"/>
                         </w:rPr>
                       </w:pPr>
                     </w:p>
                     <w:p>
                       <w:pPr>
                         <w:pBdr>
-                          <w:left w:val="single" w:sz="12" w:space="9" w:color="4472C4" w:themeColor="accent1"/>
+                          <w:left w:val="single" w:sz="4" w:space="9" w:color="4472C4" w:themeColor="accent1"/>
                         </w:pBdr>
                         <w:rPr>
-                          <w:i/>
-                          <w:iCs/>
-                          <w:color w:val="2F5496" w:themeColor="accent1" w:themeShade="BF"/>
-                          <w:sz w:val="24"/>
-                          <w:szCs w:val="24"/>
+                          <w:rFonts w:asciiTheme="majorHAnsi" w:eastAsiaTheme="majorEastAsia" w:hAnsiTheme="majorHAnsi" w:cstheme="majorBidi"/>
+                          <w:color w:val="2F5496" w:themeColor="accent1" w:themeShade="BF"/>
+                          <w:sz w:val="40"/>
+                          <w:szCs w:val="40"/>
                         </w:rPr>
                       </w:pPr>
                       <w:r>
                         <w:rPr>
-                          <w:rFonts w:hint="eastAsia"/>
-                          <w:i/>
-                          <w:iCs/>
-                          <w:color w:val="2F5496" w:themeColor="accent1" w:themeShade="BF"/>
-                          <w:sz w:val="24"/>
-                          <w:szCs w:val="24"/>
+                          <w:rFonts w:asciiTheme="majorHAnsi" w:eastAsiaTheme="majorEastAsia" w:hAnsiTheme="majorHAnsi" w:cstheme="majorBidi" w:hint="eastAsia"/>
+                          <w:color w:val="2F5496" w:themeColor="accent1" w:themeShade="BF"/>
+                          <w:sz w:val="40"/>
+                          <w:szCs w:val="40"/>
                         </w:rPr>
                         <w:t>V</w:t>
                       </w:r>
                       <w:r>
                         <w:rPr>
-                          <w:i/>
-                          <w:iCs/>
-                          <w:color w:val="2F5496" w:themeColor="accent1" w:themeShade="BF"/>
-                          <w:sz w:val="24"/>
-                          <w:szCs w:val="24"/>
+                          <w:rFonts w:asciiTheme="majorHAnsi" w:eastAsiaTheme="majorEastAsia" w:hAnsiTheme="majorHAnsi" w:cstheme="majorBidi"/>
+                          <w:color w:val="2F5496" w:themeColor="accent1" w:themeShade="BF"/>
+                          <w:sz w:val="40"/>
+                          <w:szCs w:val="40"/>
                         </w:rPr>
                         <w:t>ersion</w:t>
                       </w:r>
@@ -923,34 +869,30 @@
                     <w:p>
                       <w:pPr>
                         <w:pBdr>
-                          <w:left w:val="single" w:sz="12" w:space="9" w:color="4472C4" w:themeColor="accent1"/>
+                          <w:left w:val="single" w:sz="4" w:space="9" w:color="4472C4" w:themeColor="accent1"/>
                         </w:pBdr>
                         <w:rPr>
-                          <w:i/>
-                          <w:iCs/>
-                          <w:color w:val="2F5496" w:themeColor="accent1" w:themeShade="BF"/>
-                          <w:sz w:val="24"/>
-                          <w:szCs w:val="24"/>
+                          <w:rFonts w:asciiTheme="majorHAnsi" w:eastAsiaTheme="majorEastAsia" w:hAnsiTheme="majorHAnsi" w:cstheme="majorBidi"/>
+                          <w:color w:val="2F5496" w:themeColor="accent1" w:themeShade="BF"/>
+                          <w:sz w:val="40"/>
+                          <w:szCs w:val="40"/>
                         </w:rPr>
                       </w:pPr>
                       <w:r>
                         <w:rPr>
-                          <w:rFonts w:hint="eastAsia"/>
-                          <w:i/>
-                          <w:iCs/>
-                          <w:color w:val="2F5496" w:themeColor="accent1" w:themeShade="BF"/>
-                          <w:sz w:val="24"/>
-                          <w:szCs w:val="24"/>
+                          <w:rFonts w:asciiTheme="majorHAnsi" w:eastAsiaTheme="majorEastAsia" w:hAnsiTheme="majorHAnsi" w:cstheme="majorBidi" w:hint="eastAsia"/>
+                          <w:color w:val="2F5496" w:themeColor="accent1" w:themeShade="BF"/>
+                          <w:sz w:val="40"/>
+                          <w:szCs w:val="40"/>
                         </w:rPr>
                         <w:t>1</w:t>
                       </w:r>
                       <w:r>
                         <w:rPr>
-                          <w:i/>
-                          <w:iCs/>
-                          <w:color w:val="2F5496" w:themeColor="accent1" w:themeShade="BF"/>
-                          <w:sz w:val="24"/>
-                          <w:szCs w:val="24"/>
+                          <w:rFonts w:asciiTheme="majorHAnsi" w:eastAsiaTheme="majorEastAsia" w:hAnsiTheme="majorHAnsi" w:cstheme="majorBidi"/>
+                          <w:color w:val="2F5496" w:themeColor="accent1" w:themeShade="BF"/>
+                          <w:sz w:val="40"/>
+                          <w:szCs w:val="40"/>
                         </w:rPr>
                         <w:t>.0.5</w:t>
                       </w:r>
@@ -958,52 +900,47 @@
                     <w:p>
                       <w:pPr>
                         <w:pBdr>
-                          <w:left w:val="single" w:sz="12" w:space="9" w:color="4472C4" w:themeColor="accent1"/>
+                          <w:left w:val="single" w:sz="4" w:space="9" w:color="4472C4" w:themeColor="accent1"/>
                         </w:pBdr>
                         <w:rPr>
-                          <w:i/>
-                          <w:iCs/>
-                          <w:color w:val="2F5496" w:themeColor="accent1" w:themeShade="BF"/>
-                          <w:sz w:val="24"/>
-                          <w:szCs w:val="24"/>
+                          <w:rFonts w:asciiTheme="majorHAnsi" w:eastAsiaTheme="majorEastAsia" w:hAnsiTheme="majorHAnsi" w:cstheme="majorBidi"/>
+                          <w:color w:val="2F5496" w:themeColor="accent1" w:themeShade="BF"/>
+                          <w:sz w:val="40"/>
+                          <w:szCs w:val="40"/>
                         </w:rPr>
                       </w:pPr>
                     </w:p>
                     <w:p>
                       <w:pPr>
                         <w:pBdr>
-                          <w:left w:val="single" w:sz="12" w:space="9" w:color="4472C4" w:themeColor="accent1"/>
+                          <w:left w:val="single" w:sz="4" w:space="9" w:color="4472C4" w:themeColor="accent1"/>
                         </w:pBdr>
                         <w:rPr>
-                          <w:i/>
-                          <w:iCs/>
-                          <w:color w:val="2F5496" w:themeColor="accent1" w:themeShade="BF"/>
-                          <w:sz w:val="24"/>
-                          <w:szCs w:val="24"/>
+                          <w:rFonts w:asciiTheme="majorHAnsi" w:eastAsiaTheme="majorEastAsia" w:hAnsiTheme="majorHAnsi" w:cstheme="majorBidi"/>
+                          <w:color w:val="2F5496" w:themeColor="accent1" w:themeShade="BF"/>
+                          <w:sz w:val="40"/>
+                          <w:szCs w:val="40"/>
                         </w:rPr>
                       </w:pPr>
                     </w:p>
                     <w:p>
                       <w:pPr>
                         <w:pBdr>
-                          <w:left w:val="single" w:sz="12" w:space="9" w:color="4472C4" w:themeColor="accent1"/>
+                          <w:left w:val="single" w:sz="4" w:space="9" w:color="4472C4" w:themeColor="accent1"/>
                         </w:pBdr>
                         <w:rPr>
-                          <w:i/>
-                          <w:iCs/>
-                          <w:color w:val="2F5496" w:themeColor="accent1" w:themeShade="BF"/>
-                          <w:sz w:val="24"/>
-                          <w:szCs w:val="24"/>
+                          <w:rFonts w:asciiTheme="majorHAnsi" w:eastAsiaTheme="majorEastAsia" w:hAnsiTheme="majorHAnsi" w:cstheme="majorBidi"/>
+                          <w:color w:val="2F5496" w:themeColor="accent1" w:themeShade="BF"/>
+                          <w:sz w:val="40"/>
+                          <w:szCs w:val="40"/>
                         </w:rPr>
                       </w:pPr>
                       <w:r>
                         <w:rPr>
-                          <w:rFonts w:hint="eastAsia"/>
-                          <w:i/>
-                          <w:iCs/>
-                          <w:color w:val="2F5496" w:themeColor="accent1" w:themeShade="BF"/>
-                          <w:sz w:val="24"/>
-                          <w:szCs w:val="24"/>
+                          <w:rFonts w:asciiTheme="majorHAnsi" w:eastAsiaTheme="majorEastAsia" w:hAnsiTheme="majorHAnsi" w:cstheme="majorBidi" w:hint="eastAsia"/>
+                          <w:color w:val="2F5496" w:themeColor="accent1" w:themeShade="BF"/>
+                          <w:sz w:val="40"/>
+                          <w:szCs w:val="40"/>
                         </w:rPr>
                         <w:t>安装包版本:</w:t>
                       </w:r>
@@ -1011,34 +948,52 @@
                     <w:p>
                       <w:pPr>
                         <w:pBdr>
-                          <w:left w:val="single" w:sz="12" w:space="9" w:color="4472C4" w:themeColor="accent1"/>
+                          <w:left w:val="single" w:sz="4" w:space="9" w:color="4472C4" w:themeColor="accent1"/>
                         </w:pBdr>
                         <w:rPr>
-                          <w:i/>
-                          <w:iCs/>
-                          <w:color w:val="2F5496" w:themeColor="accent1" w:themeShade="BF"/>
-                          <w:sz w:val="24"/>
-                          <w:szCs w:val="24"/>
+                          <w:rFonts w:asciiTheme="majorHAnsi" w:eastAsiaTheme="majorEastAsia" w:hAnsiTheme="majorHAnsi" w:cstheme="majorBidi"/>
+                          <w:color w:val="2F5496" w:themeColor="accent1" w:themeShade="BF"/>
+                          <w:sz w:val="40"/>
+                          <w:szCs w:val="40"/>
                         </w:rPr>
                       </w:pPr>
                       <w:r>
                         <w:rPr>
-                          <w:rFonts w:hint="eastAsia"/>
-                          <w:i/>
-                          <w:iCs/>
-                          <w:color w:val="2F5496" w:themeColor="accent1" w:themeShade="BF"/>
-                          <w:sz w:val="24"/>
-                          <w:szCs w:val="24"/>
+                          <w:rFonts w:asciiTheme="majorHAnsi" w:eastAsiaTheme="majorEastAsia" w:hAnsiTheme="majorHAnsi" w:cstheme="majorBidi"/>
+                          <w:color w:val="2F5496" w:themeColor="accent1" w:themeShade="BF"/>
+                          <w:sz w:val="40"/>
+                          <w:szCs w:val="40"/>
+                        </w:rPr>
+                        <w:t>Version</w:t>
+                      </w:r>
+                    </w:p>
+                    <w:p>
+                      <w:pPr>
+                        <w:pBdr>
+                          <w:left w:val="single" w:sz="4" w:space="9" w:color="4472C4" w:themeColor="accent1"/>
+                        </w:pBdr>
+                        <w:rPr>
+                          <w:rFonts w:asciiTheme="majorHAnsi" w:eastAsiaTheme="majorEastAsia" w:hAnsiTheme="majorHAnsi" w:cstheme="majorBidi"/>
+                          <w:color w:val="2F5496" w:themeColor="accent1" w:themeShade="BF"/>
+                          <w:sz w:val="40"/>
+                          <w:szCs w:val="40"/>
+                        </w:rPr>
+                      </w:pPr>
+                      <w:r>
+                        <w:rPr>
+                          <w:rFonts w:asciiTheme="majorHAnsi" w:eastAsiaTheme="majorEastAsia" w:hAnsiTheme="majorHAnsi" w:cstheme="majorBidi" w:hint="eastAsia"/>
+                          <w:color w:val="2F5496" w:themeColor="accent1" w:themeShade="BF"/>
+                          <w:sz w:val="40"/>
+                          <w:szCs w:val="40"/>
                         </w:rPr>
                         <w:t>1</w:t>
                       </w:r>
                       <w:r>
                         <w:rPr>
-                          <w:i/>
-                          <w:iCs/>
-                          <w:color w:val="2F5496" w:themeColor="accent1" w:themeShade="BF"/>
-                          <w:sz w:val="24"/>
-                          <w:szCs w:val="24"/>
+                          <w:rFonts w:asciiTheme="majorHAnsi" w:eastAsiaTheme="majorEastAsia" w:hAnsiTheme="majorHAnsi" w:cstheme="majorBidi"/>
+                          <w:color w:val="2F5496" w:themeColor="accent1" w:themeShade="BF"/>
+                          <w:sz w:val="40"/>
+                          <w:szCs w:val="40"/>
                         </w:rPr>
                         <w:t>.0.1</w:t>
                       </w:r>
@@ -1046,16 +1001,21 @@
                     <w:p>
                       <w:pPr>
                         <w:pBdr>
-                          <w:left w:val="single" w:sz="12" w:space="9" w:color="4472C4" w:themeColor="accent1"/>
+                          <w:left w:val="single" w:sz="4" w:space="9" w:color="4472C4" w:themeColor="accent1"/>
                         </w:pBdr>
+                        <w:rPr>
+                          <w:rFonts w:asciiTheme="majorHAnsi" w:eastAsiaTheme="majorEastAsia" w:hAnsiTheme="majorHAnsi" w:cstheme="majorBidi"/>
+                          <w:color w:val="2F5496" w:themeColor="accent1" w:themeShade="BF"/>
+                          <w:sz w:val="40"/>
+                          <w:szCs w:val="40"/>
+                        </w:rPr>
                       </w:pPr>
                       <w:r>
                         <w:rPr>
-                          <w:i/>
-                          <w:iCs/>
-                          <w:color w:val="2F5496" w:themeColor="accent1" w:themeShade="BF"/>
-                          <w:sz w:val="24"/>
-                          <w:szCs w:val="24"/>
+                          <w:rFonts w:asciiTheme="majorHAnsi" w:eastAsiaTheme="majorEastAsia" w:hAnsiTheme="majorHAnsi" w:cstheme="majorBidi"/>
+                          <w:color w:val="2F5496" w:themeColor="accent1" w:themeShade="BF"/>
+                          <w:sz w:val="40"/>
+                          <w:szCs w:val="40"/>
                         </w:rPr>
                         <w:t>Date:22.4.20</w:t>
                       </w:r>
@@ -1071,15 +1031,20 @@
       <w:r>
         <w:rPr>
           <w:rFonts w:hint="eastAsia"/>
+          <w:sz w:val="22"/>
         </w:rPr>
         <w:t>修改配置工具,互动工具U</w:t>
       </w:r>
       <w:r>
+        <w:rPr>
+          <w:sz w:val="22"/>
+        </w:rPr>
         <w:t>I</w:t>
       </w:r>
       <w:r>
         <w:rPr>
           <w:rFonts w:hint="eastAsia"/>
+          <w:sz w:val="22"/>
         </w:rPr>
         <w:t>,增加圆角等适配美观</w:t>
       </w:r>
@@ -1092,10 +1057,14 @@
           <w:numId w:val="1"/>
         </w:numPr>
         <w:ind w:firstLineChars="0"/>
-      </w:pPr>
-      <w:r>
-        <w:rPr>
-          <w:rFonts w:hint="eastAsia"/>
+        <w:rPr>
+          <w:sz w:val="22"/>
+        </w:rPr>
+      </w:pPr>
+      <w:r>
+        <w:rPr>
+          <w:rFonts w:hint="eastAsia"/>
+          <w:sz w:val="22"/>
         </w:rPr>
         <w:t>配置工具增加</w:t>
       </w:r>
@@ -1103,6 +1072,7 @@
       <w:r>
         <w:rPr>
           <w:rFonts w:hint="eastAsia"/>
+          <w:sz w:val="22"/>
         </w:rPr>
         <w:t>防呆设置</w:t>
       </w:r>
@@ -1110,6 +1080,7 @@
       <w:r>
         <w:rPr>
           <w:rFonts w:hint="eastAsia"/>
+          <w:sz w:val="22"/>
         </w:rPr>
         <w:t>,当存在配置项为空值时无法写入配置文件</w:t>
       </w:r>
@@ -1122,10 +1093,14 @@
           <w:numId w:val="1"/>
         </w:numPr>
         <w:ind w:firstLineChars="0"/>
-      </w:pPr>
-      <w:r>
-        <w:rPr>
-          <w:rFonts w:hint="eastAsia"/>
+        <w:rPr>
+          <w:sz w:val="22"/>
+        </w:rPr>
+      </w:pPr>
+      <w:r>
+        <w:rPr>
+          <w:rFonts w:hint="eastAsia"/>
+          <w:sz w:val="22"/>
         </w:rPr>
         <w:t>交互工具增加</w:t>
       </w:r>
@@ -1133,6 +1108,7 @@
       <w:r>
         <w:rPr>
           <w:rFonts w:hint="eastAsia"/>
+          <w:sz w:val="22"/>
         </w:rPr>
         <w:t>防呆设置</w:t>
       </w:r>
@@ -1140,106 +1116,164 @@
       <w:r>
         <w:rPr>
           <w:rFonts w:hint="eastAsia"/>
+          <w:sz w:val="22"/>
         </w:rPr>
         <w:t>,确保当前只有一个窗体存在</w:t>
       </w:r>
+    </w:p>
+    <w:p>
+      <w:pPr>
+        <w:rPr>
+          <w:sz w:val="22"/>
+        </w:rPr>
+      </w:pPr>
     </w:p>
     <w:p/>
     <w:p/>
     <w:p>
       <w:pPr>
-        <w:rPr>
-          <w:rFonts w:hint="eastAsia"/>
-        </w:rPr>
-      </w:pPr>
+        <w:jc w:val="left"/>
+        <w:rPr>
+          <w:sz w:val="22"/>
+        </w:rPr>
+      </w:pPr>
+      <w:r>
+        <w:rPr>
+          <w:rFonts w:hint="eastAsia"/>
+        </w:rPr>
+        <w:t>1</w:t>
+      </w:r>
+      <w:r>
+        <w:t>.</w:t>
+      </w:r>
+      <w:r>
+        <w:t xml:space="preserve"> </w:t>
+      </w:r>
+      <w:r>
+        <w:rPr>
+          <w:sz w:val="22"/>
+        </w:rPr>
+        <w:t xml:space="preserve">  </w:t>
+      </w:r>
+      <w:r>
+        <w:rPr>
+          <w:rFonts w:hint="eastAsia"/>
+          <w:sz w:val="22"/>
+        </w:rPr>
+        <w:t>配置工具输入居中对其,按键增加圆角</w:t>
+      </w:r>
     </w:p>
     <w:p>
-      <w:r>
-        <w:rPr>
-          <w:rFonts w:hint="eastAsia"/>
-        </w:rPr>
-        <w:t>1</w:t>
-      </w:r>
-      <w:r>
+      <w:pPr>
+        <w:jc w:val="left"/>
+        <w:rPr>
+          <w:sz w:val="22"/>
+        </w:rPr>
+      </w:pPr>
+      <w:r>
+        <w:rPr>
+          <w:rFonts w:hint="eastAsia"/>
+          <w:sz w:val="22"/>
+        </w:rPr>
+        <w:t>2</w:t>
+      </w:r>
+      <w:r>
+        <w:rPr>
+          <w:sz w:val="22"/>
+        </w:rPr>
         <w:t>.</w:t>
       </w:r>
       <w:r>
+        <w:rPr>
+          <w:sz w:val="22"/>
+        </w:rPr>
         <w:t xml:space="preserve">   </w:t>
       </w:r>
       <w:r>
         <w:rPr>
           <w:rFonts w:hint="eastAsia"/>
-        </w:rPr>
-        <w:t>配置工具输入居中对其,按键增加圆角</w:t>
+          <w:sz w:val="22"/>
+        </w:rPr>
+        <w:t>交互工具后台展示到前台时全部展开</w:t>
       </w:r>
     </w:p>
     <w:p>
-      <w:r>
-        <w:rPr>
-          <w:rFonts w:hint="eastAsia"/>
-        </w:rPr>
-        <w:t>2</w:t>
-      </w:r>
-      <w:r>
+      <w:pPr>
+        <w:jc w:val="left"/>
+        <w:rPr>
+          <w:sz w:val="22"/>
+        </w:rPr>
+      </w:pPr>
+      <w:r>
+        <w:rPr>
+          <w:rFonts w:hint="eastAsia"/>
+          <w:sz w:val="22"/>
+        </w:rPr>
+        <w:t>3</w:t>
+      </w:r>
+      <w:r>
+        <w:rPr>
+          <w:rFonts w:hint="eastAsia"/>
+          <w:sz w:val="22"/>
+        </w:rPr>
         <w:t>.</w:t>
       </w:r>
       <w:r>
+        <w:rPr>
+          <w:sz w:val="22"/>
+        </w:rPr>
         <w:t xml:space="preserve">   </w:t>
       </w:r>
       <w:r>
         <w:rPr>
           <w:rFonts w:hint="eastAsia"/>
-        </w:rPr>
-        <w:t>交互工具后台展示到前台时全部展开</w:t>
+          <w:sz w:val="22"/>
+        </w:rPr>
+        <w:t>结束按键圆角美化</w:t>
       </w:r>
     </w:p>
     <w:p>
-      <w:r>
-        <w:rPr>
-          <w:rFonts w:hint="eastAsia"/>
-        </w:rPr>
-        <w:t>3</w:t>
-      </w:r>
-      <w:r>
-        <w:rPr>
-          <w:rFonts w:hint="eastAsia"/>
+      <w:pPr>
+        <w:jc w:val="left"/>
+        <w:rPr>
+          <w:sz w:val="22"/>
+        </w:rPr>
+      </w:pPr>
+      <w:r>
+        <w:rPr>
+          <w:rFonts w:hint="eastAsia"/>
+          <w:sz w:val="22"/>
+        </w:rPr>
+        <w:t>4</w:t>
+      </w:r>
+      <w:r>
+        <w:rPr>
+          <w:rFonts w:hint="eastAsia"/>
+          <w:sz w:val="22"/>
         </w:rPr>
         <w:t>.</w:t>
       </w:r>
       <w:r>
+        <w:rPr>
+          <w:sz w:val="22"/>
+        </w:rPr>
         <w:t xml:space="preserve">   </w:t>
       </w:r>
       <w:r>
         <w:rPr>
           <w:rFonts w:hint="eastAsia"/>
-        </w:rPr>
-        <w:t>结束按键圆角美化</w:t>
+          <w:sz w:val="22"/>
+        </w:rPr>
+        <w:t>隐藏时将选择听讲端窗口关闭</w:t>
       </w:r>
     </w:p>
     <w:p>
-      <w:r>
-        <w:rPr>
-          <w:rFonts w:hint="eastAsia"/>
-        </w:rPr>
-        <w:t>4</w:t>
-      </w:r>
-      <w:r>
-        <w:rPr>
-          <w:rFonts w:hint="eastAsia"/>
-        </w:rPr>
-        <w:t>.</w:t>
-      </w:r>
-      <w:r>
-        <w:t xml:space="preserve">   </w:t>
-      </w:r>
-      <w:r>
-        <w:rPr>
-          <w:rFonts w:hint="eastAsia"/>
-        </w:rPr>
-        <w:t>隐藏时将选择听讲端窗口关闭</w:t>
-      </w:r>
+      <w:pPr>
+        <w:rPr>
+          <w:sz w:val="22"/>
+        </w:rPr>
+      </w:pPr>
     </w:p>
-    <w:p/>
     <w:p/>
     <w:p>
       <w:pPr>
@@ -1558,6 +1592,9 @@
       <w:pPr>
         <w:widowControl/>
         <w:jc w:val="left"/>
+        <w:rPr>
+          <w:rFonts w:hint="eastAsia"/>
+        </w:rPr>
       </w:pPr>
       <w:r>
         <w:br w:type="page"/>
@@ -1567,8 +1604,387 @@
       <w:pPr>
         <w:pStyle w:val="a7"/>
         <w:ind w:left="360" w:firstLineChars="0" w:firstLine="0"/>
-        <w:rPr>
-          <w:rFonts w:hint="eastAsia"/>
+      </w:pPr>
+      <w:r>
+        <w:rPr>
+          <w:noProof/>
+        </w:rPr>
+        <w:lastRenderedPageBreak/>
+        <mc:AlternateContent>
+          <mc:Choice Requires="wps">
+            <w:drawing>
+              <wp:anchor distT="0" distB="0" distL="457200" distR="118745" simplePos="0" relativeHeight="251661312" behindDoc="0" locked="0" layoutInCell="0" allowOverlap="1" wp14:anchorId="27C6E6A8" wp14:editId="11EDB295">
+                <wp:simplePos x="0" y="0"/>
+                <wp:positionH relativeFrom="margin">
+                  <wp:posOffset>-546735</wp:posOffset>
+                </wp:positionH>
+                <wp:positionV relativeFrom="paragraph">
+                  <wp:posOffset>0</wp:posOffset>
+                </wp:positionV>
+                <wp:extent cx="1785257" cy="8229600"/>
+                <wp:effectExtent l="0" t="0" r="0" b="0"/>
+                <wp:wrapSquare wrapText="bothSides"/>
+                <wp:docPr id="205" name="自选图形 14"/>
+                <wp:cNvGraphicFramePr>
+                  <a:graphicFrameLocks xmlns:a="http://schemas.openxmlformats.org/drawingml/2006/main"/>
+                </wp:cNvGraphicFramePr>
+                <a:graphic xmlns:a="http://schemas.openxmlformats.org/drawingml/2006/main">
+                  <a:graphicData uri="http://schemas.microsoft.com/office/word/2010/wordprocessingShape">
+                    <wps:wsp>
+                      <wps:cNvSpPr>
+                        <a:spLocks noChangeArrowheads="1"/>
+                      </wps:cNvSpPr>
+                      <wps:spPr bwMode="auto">
+                        <a:xfrm>
+                          <a:off x="0" y="0"/>
+                          <a:ext cx="1785257" cy="8229600"/>
+                        </a:xfrm>
+                        <a:prstGeom prst="rect">
+                          <a:avLst/>
+                        </a:prstGeom>
+                        <a:noFill/>
+                        <a:ln w="15875">
+                          <a:noFill/>
+                        </a:ln>
+                      </wps:spPr>
+                      <wps:style>
+                        <a:lnRef idx="0">
+                          <a:scrgbClr r="0" g="0" b="0"/>
+                        </a:lnRef>
+                        <a:fillRef idx="1003">
+                          <a:schemeClr val="lt1"/>
+                        </a:fillRef>
+                        <a:effectRef idx="0">
+                          <a:scrgbClr r="0" g="0" b="0"/>
+                        </a:effectRef>
+                        <a:fontRef idx="major"/>
+                      </wps:style>
+                      <wps:txbx>
+                        <w:txbxContent>
+                          <w:p>
+                            <w:pPr>
+                              <w:pBdr>
+                                <w:left w:val="single" w:sz="4" w:space="9" w:color="4472C4" w:themeColor="accent1"/>
+                              </w:pBdr>
+                              <w:rPr>
+                                <w:rFonts w:asciiTheme="majorHAnsi" w:eastAsiaTheme="majorEastAsia" w:hAnsiTheme="majorHAnsi" w:cstheme="majorBidi"/>
+                                <w:color w:val="2F5496" w:themeColor="accent1" w:themeShade="BF"/>
+                                <w:sz w:val="40"/>
+                                <w:szCs w:val="40"/>
+                              </w:rPr>
+                            </w:pPr>
+                            <w:r>
+                              <w:rPr>
+                                <w:rFonts w:asciiTheme="majorHAnsi" w:eastAsiaTheme="majorEastAsia" w:hAnsiTheme="majorHAnsi" w:cstheme="majorBidi" w:hint="eastAsia"/>
+                                <w:color w:val="2F5496" w:themeColor="accent1" w:themeShade="BF"/>
+                                <w:sz w:val="40"/>
+                                <w:szCs w:val="40"/>
+                              </w:rPr>
+                              <w:t>安装包版本</w:t>
+                            </w:r>
+                          </w:p>
+                          <w:p>
+                            <w:pPr>
+                              <w:pBdr>
+                                <w:left w:val="single" w:sz="4" w:space="9" w:color="4472C4" w:themeColor="accent1"/>
+                              </w:pBdr>
+                              <w:rPr>
+                                <w:rFonts w:asciiTheme="majorHAnsi" w:eastAsiaTheme="majorEastAsia" w:hAnsiTheme="majorHAnsi" w:cstheme="majorBidi"/>
+                                <w:color w:val="2F5496" w:themeColor="accent1" w:themeShade="BF"/>
+                                <w:sz w:val="40"/>
+                                <w:szCs w:val="40"/>
+                              </w:rPr>
+                            </w:pPr>
+                            <w:r>
+                              <w:rPr>
+                                <w:rFonts w:asciiTheme="majorHAnsi" w:eastAsiaTheme="majorEastAsia" w:hAnsiTheme="majorHAnsi" w:cstheme="majorBidi" w:hint="eastAsia"/>
+                                <w:color w:val="2F5496" w:themeColor="accent1" w:themeShade="BF"/>
+                                <w:sz w:val="40"/>
+                                <w:szCs w:val="40"/>
+                              </w:rPr>
+                              <w:t>V</w:t>
+                            </w:r>
+                            <w:r>
+                              <w:rPr>
+                                <w:rFonts w:asciiTheme="majorHAnsi" w:eastAsiaTheme="majorEastAsia" w:hAnsiTheme="majorHAnsi" w:cstheme="majorBidi"/>
+                                <w:color w:val="2F5496" w:themeColor="accent1" w:themeShade="BF"/>
+                                <w:sz w:val="40"/>
+                                <w:szCs w:val="40"/>
+                              </w:rPr>
+                              <w:t>ersion</w:t>
+                            </w:r>
+                          </w:p>
+                          <w:p>
+                            <w:pPr>
+                              <w:pBdr>
+                                <w:left w:val="single" w:sz="4" w:space="9" w:color="4472C4" w:themeColor="accent1"/>
+                              </w:pBdr>
+                              <w:rPr>
+                                <w:rFonts w:asciiTheme="majorHAnsi" w:eastAsiaTheme="majorEastAsia" w:hAnsiTheme="majorHAnsi" w:cstheme="majorBidi"/>
+                                <w:color w:val="2F5496" w:themeColor="accent1" w:themeShade="BF"/>
+                                <w:sz w:val="40"/>
+                                <w:szCs w:val="40"/>
+                              </w:rPr>
+                            </w:pPr>
+                            <w:r>
+                              <w:rPr>
+                                <w:rFonts w:asciiTheme="majorHAnsi" w:eastAsiaTheme="majorEastAsia" w:hAnsiTheme="majorHAnsi" w:cstheme="majorBidi" w:hint="eastAsia"/>
+                                <w:color w:val="2F5496" w:themeColor="accent1" w:themeShade="BF"/>
+                                <w:sz w:val="40"/>
+                                <w:szCs w:val="40"/>
+                              </w:rPr>
+                              <w:t>1</w:t>
+                            </w:r>
+                            <w:r>
+                              <w:rPr>
+                                <w:rFonts w:asciiTheme="majorHAnsi" w:eastAsiaTheme="majorEastAsia" w:hAnsiTheme="majorHAnsi" w:cstheme="majorBidi"/>
+                                <w:color w:val="2F5496" w:themeColor="accent1" w:themeShade="BF"/>
+                                <w:sz w:val="40"/>
+                                <w:szCs w:val="40"/>
+                              </w:rPr>
+                              <w:t>.0.2</w:t>
+                            </w:r>
+                          </w:p>
+                          <w:p>
+                            <w:pPr>
+                              <w:pBdr>
+                                <w:left w:val="single" w:sz="4" w:space="9" w:color="4472C4" w:themeColor="accent1"/>
+                              </w:pBdr>
+                              <w:rPr>
+                                <w:color w:val="2F5496" w:themeColor="accent1" w:themeShade="BF"/>
+                                <w:sz w:val="24"/>
+                              </w:rPr>
+                            </w:pPr>
+                            <w:r>
+                              <w:rPr>
+                                <w:rFonts w:asciiTheme="majorHAnsi" w:eastAsiaTheme="majorEastAsia" w:hAnsiTheme="majorHAnsi" w:cstheme="majorBidi"/>
+                                <w:color w:val="2F5496" w:themeColor="accent1" w:themeShade="BF"/>
+                                <w:sz w:val="40"/>
+                                <w:szCs w:val="40"/>
+                              </w:rPr>
+                              <w:t>Date:22.4.2</w:t>
+                            </w:r>
+                            <w:r>
+                              <w:rPr>
+                                <w:rFonts w:asciiTheme="majorHAnsi" w:eastAsiaTheme="majorEastAsia" w:hAnsiTheme="majorHAnsi" w:cstheme="majorBidi"/>
+                                <w:color w:val="2F5496" w:themeColor="accent1" w:themeShade="BF"/>
+                                <w:sz w:val="40"/>
+                                <w:szCs w:val="40"/>
+                              </w:rPr>
+                              <w:t>4</w:t>
+                            </w:r>
+                          </w:p>
+                        </w:txbxContent>
+                      </wps:txbx>
+                      <wps:bodyPr rot="0" vert="horz" wrap="square" lIns="91440" tIns="91440" rIns="91440" bIns="91440" anchor="t" anchorCtr="0" upright="1">
+                        <a:noAutofit/>
+                      </wps:bodyPr>
+                    </wps:wsp>
+                  </a:graphicData>
+                </a:graphic>
+                <wp14:sizeRelH relativeFrom="margin">
+                  <wp14:pctWidth>30000</wp14:pctWidth>
+                </wp14:sizeRelH>
+                <wp14:sizeRelV relativeFrom="margin">
+                  <wp14:pctHeight>100000</wp14:pctHeight>
+                </wp14:sizeRelV>
+              </wp:anchor>
+            </w:drawing>
+          </mc:Choice>
+          <mc:Fallback>
+            <w:pict>
+              <v:rect w14:anchorId="27C6E6A8" id="自选图形 14" o:spid="_x0000_s1027" style="position:absolute;left:0;text-align:left;margin-left:-43.05pt;margin-top:0;width:140.55pt;height:9in;z-index:251661312;visibility:visible;mso-wrap-style:square;mso-width-percent:300;mso-height-percent:1000;mso-wrap-distance-left:36pt;mso-wrap-distance-top:0;mso-wrap-distance-right:9.35pt;mso-wrap-distance-bottom:0;mso-position-horizontal:absolute;mso-position-horizontal-relative:margin;mso-position-vertical:absolute;mso-position-vertical-relative:text;mso-width-percent:300;mso-height-percent:1000;mso-width-relative:margin;mso-height-relative:margin;v-text-anchor:top" o:gfxdata="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" o:allowincell="f" filled="f" stroked="f" strokeweight="1.25pt">
+                <v:textbox inset=",7.2pt,,7.2pt">
+                  <w:txbxContent>
+                    <w:p>
+                      <w:pPr>
+                        <w:pBdr>
+                          <w:left w:val="single" w:sz="4" w:space="9" w:color="4472C4" w:themeColor="accent1"/>
+                        </w:pBdr>
+                        <w:rPr>
+                          <w:rFonts w:asciiTheme="majorHAnsi" w:eastAsiaTheme="majorEastAsia" w:hAnsiTheme="majorHAnsi" w:cstheme="majorBidi"/>
+                          <w:color w:val="2F5496" w:themeColor="accent1" w:themeShade="BF"/>
+                          <w:sz w:val="40"/>
+                          <w:szCs w:val="40"/>
+                        </w:rPr>
+                      </w:pPr>
+                      <w:r>
+                        <w:rPr>
+                          <w:rFonts w:asciiTheme="majorHAnsi" w:eastAsiaTheme="majorEastAsia" w:hAnsiTheme="majorHAnsi" w:cstheme="majorBidi" w:hint="eastAsia"/>
+                          <w:color w:val="2F5496" w:themeColor="accent1" w:themeShade="BF"/>
+                          <w:sz w:val="40"/>
+                          <w:szCs w:val="40"/>
+                        </w:rPr>
+                        <w:t>安装包版本</w:t>
+                      </w:r>
+                    </w:p>
+                    <w:p>
+                      <w:pPr>
+                        <w:pBdr>
+                          <w:left w:val="single" w:sz="4" w:space="9" w:color="4472C4" w:themeColor="accent1"/>
+                        </w:pBdr>
+                        <w:rPr>
+                          <w:rFonts w:asciiTheme="majorHAnsi" w:eastAsiaTheme="majorEastAsia" w:hAnsiTheme="majorHAnsi" w:cstheme="majorBidi"/>
+                          <w:color w:val="2F5496" w:themeColor="accent1" w:themeShade="BF"/>
+                          <w:sz w:val="40"/>
+                          <w:szCs w:val="40"/>
+                        </w:rPr>
+                      </w:pPr>
+                      <w:r>
+                        <w:rPr>
+                          <w:rFonts w:asciiTheme="majorHAnsi" w:eastAsiaTheme="majorEastAsia" w:hAnsiTheme="majorHAnsi" w:cstheme="majorBidi" w:hint="eastAsia"/>
+                          <w:color w:val="2F5496" w:themeColor="accent1" w:themeShade="BF"/>
+                          <w:sz w:val="40"/>
+                          <w:szCs w:val="40"/>
+                        </w:rPr>
+                        <w:t>V</w:t>
+                      </w:r>
+                      <w:r>
+                        <w:rPr>
+                          <w:rFonts w:asciiTheme="majorHAnsi" w:eastAsiaTheme="majorEastAsia" w:hAnsiTheme="majorHAnsi" w:cstheme="majorBidi"/>
+                          <w:color w:val="2F5496" w:themeColor="accent1" w:themeShade="BF"/>
+                          <w:sz w:val="40"/>
+                          <w:szCs w:val="40"/>
+                        </w:rPr>
+                        <w:t>ersion</w:t>
+                      </w:r>
+                    </w:p>
+                    <w:p>
+                      <w:pPr>
+                        <w:pBdr>
+                          <w:left w:val="single" w:sz="4" w:space="9" w:color="4472C4" w:themeColor="accent1"/>
+                        </w:pBdr>
+                        <w:rPr>
+                          <w:rFonts w:asciiTheme="majorHAnsi" w:eastAsiaTheme="majorEastAsia" w:hAnsiTheme="majorHAnsi" w:cstheme="majorBidi"/>
+                          <w:color w:val="2F5496" w:themeColor="accent1" w:themeShade="BF"/>
+                          <w:sz w:val="40"/>
+                          <w:szCs w:val="40"/>
+                        </w:rPr>
+                      </w:pPr>
+                      <w:r>
+                        <w:rPr>
+                          <w:rFonts w:asciiTheme="majorHAnsi" w:eastAsiaTheme="majorEastAsia" w:hAnsiTheme="majorHAnsi" w:cstheme="majorBidi" w:hint="eastAsia"/>
+                          <w:color w:val="2F5496" w:themeColor="accent1" w:themeShade="BF"/>
+                          <w:sz w:val="40"/>
+                          <w:szCs w:val="40"/>
+                        </w:rPr>
+                        <w:t>1</w:t>
+                      </w:r>
+                      <w:r>
+                        <w:rPr>
+                          <w:rFonts w:asciiTheme="majorHAnsi" w:eastAsiaTheme="majorEastAsia" w:hAnsiTheme="majorHAnsi" w:cstheme="majorBidi"/>
+                          <w:color w:val="2F5496" w:themeColor="accent1" w:themeShade="BF"/>
+                          <w:sz w:val="40"/>
+                          <w:szCs w:val="40"/>
+                        </w:rPr>
+                        <w:t>.0.2</w:t>
+                      </w:r>
+                    </w:p>
+                    <w:p>
+                      <w:pPr>
+                        <w:pBdr>
+                          <w:left w:val="single" w:sz="4" w:space="9" w:color="4472C4" w:themeColor="accent1"/>
+                        </w:pBdr>
+                        <w:rPr>
+                          <w:color w:val="2F5496" w:themeColor="accent1" w:themeShade="BF"/>
+                          <w:sz w:val="24"/>
+                        </w:rPr>
+                      </w:pPr>
+                      <w:r>
+                        <w:rPr>
+                          <w:rFonts w:asciiTheme="majorHAnsi" w:eastAsiaTheme="majorEastAsia" w:hAnsiTheme="majorHAnsi" w:cstheme="majorBidi"/>
+                          <w:color w:val="2F5496" w:themeColor="accent1" w:themeShade="BF"/>
+                          <w:sz w:val="40"/>
+                          <w:szCs w:val="40"/>
+                        </w:rPr>
+                        <w:t>Date:22.4.2</w:t>
+                      </w:r>
+                      <w:r>
+                        <w:rPr>
+                          <w:rFonts w:asciiTheme="majorHAnsi" w:eastAsiaTheme="majorEastAsia" w:hAnsiTheme="majorHAnsi" w:cstheme="majorBidi"/>
+                          <w:color w:val="2F5496" w:themeColor="accent1" w:themeShade="BF"/>
+                          <w:sz w:val="40"/>
+                          <w:szCs w:val="40"/>
+                        </w:rPr>
+                        <w:t>4</w:t>
+                      </w:r>
+                    </w:p>
+                  </w:txbxContent>
+                </v:textbox>
+                <w10:wrap type="square" anchorx="margin"/>
+              </v:rect>
+            </w:pict>
+          </mc:Fallback>
+        </mc:AlternateContent>
+      </w:r>
+    </w:p>
+    <w:p>
+      <w:pPr>
+        <w:pStyle w:val="a7"/>
+        <w:numPr>
+          <w:ilvl w:val="0"/>
+          <w:numId w:val="7"/>
+        </w:numPr>
+        <w:ind w:firstLineChars="0"/>
+        <w:rPr>
+          <w:sz w:val="28"/>
+        </w:rPr>
+      </w:pPr>
+      <w:r>
+        <w:rPr>
+          <w:rFonts w:hint="eastAsia"/>
+          <w:sz w:val="28"/>
+        </w:rPr>
+        <w:t>开机自启动修改为后台进行</w:t>
+      </w:r>
+    </w:p>
+    <w:p>
+      <w:pPr>
+        <w:pStyle w:val="a7"/>
+        <w:numPr>
+          <w:ilvl w:val="0"/>
+          <w:numId w:val="7"/>
+        </w:numPr>
+        <w:ind w:firstLineChars="0"/>
+        <w:rPr>
+          <w:sz w:val="28"/>
+        </w:rPr>
+      </w:pPr>
+      <w:r>
+        <w:rPr>
+          <w:rFonts w:hint="eastAsia"/>
+          <w:sz w:val="28"/>
+        </w:rPr>
+        <w:t>全员静音及取消静音时不取消当前模式选中状态</w:t>
+      </w:r>
+    </w:p>
+    <w:p>
+      <w:pPr>
+        <w:pStyle w:val="a7"/>
+        <w:numPr>
+          <w:ilvl w:val="0"/>
+          <w:numId w:val="7"/>
+        </w:numPr>
+        <w:ind w:firstLineChars="0"/>
+        <w:rPr>
+          <w:sz w:val="28"/>
+        </w:rPr>
+      </w:pPr>
+      <w:r>
+        <w:rPr>
+          <w:rFonts w:hint="eastAsia"/>
+          <w:sz w:val="28"/>
+        </w:rPr>
+        <w:t>增加日志文件写入功能</w:t>
+      </w:r>
+    </w:p>
+    <w:p>
+      <w:pPr>
+        <w:pStyle w:val="a7"/>
+        <w:ind w:left="720" w:firstLineChars="0" w:firstLine="0"/>
+        <w:rPr>
+          <w:rFonts w:hint="eastAsia"/>
+          <w:sz w:val="28"/>
         </w:rPr>
       </w:pPr>
     </w:p>
@@ -1979,6 +2395,95 @@
     </w:lvl>
   </w:abstractNum>
   <w:abstractNum w:abstractNumId="4" w15:restartNumberingAfterBreak="0">
+    <w:nsid w:val="4F6106F9"/>
+    <w:multiLevelType w:val="hybridMultilevel"/>
+    <w:tmpl w:val="51D60FD0"/>
+    <w:lvl w:ilvl="0" w:tplc="C5E68A90">
+      <w:start w:val="1"/>
+      <w:numFmt w:val="decimal"/>
+      <w:lvlText w:val="%1."/>
+      <w:lvlJc w:val="left"/>
+      <w:pPr>
+        <w:ind w:left="720" w:hanging="360"/>
+      </w:pPr>
+      <w:rPr>
+        <w:rFonts w:hint="default"/>
+      </w:rPr>
+    </w:lvl>
+    <w:lvl w:ilvl="1" w:tplc="04090019" w:tentative="1">
+      <w:start w:val="1"/>
+      <w:numFmt w:val="lowerLetter"/>
+      <w:lvlText w:val="%2)"/>
+      <w:lvlJc w:val="left"/>
+      <w:pPr>
+        <w:ind w:left="1200" w:hanging="420"/>
+      </w:pPr>
+    </w:lvl>
+    <w:lvl w:ilvl="2" w:tplc="0409001B" w:tentative="1">
+      <w:start w:val="1"/>
+      <w:numFmt w:val="lowerRoman"/>
+      <w:lvlText w:val="%3."/>
+      <w:lvlJc w:val="right"/>
+      <w:pPr>
+        <w:ind w:left="1620" w:hanging="420"/>
+      </w:pPr>
+    </w:lvl>
+    <w:lvl w:ilvl="3" w:tplc="0409000F" w:tentative="1">
+      <w:start w:val="1"/>
+      <w:numFmt w:val="decimal"/>
+      <w:lvlText w:val="%4."/>
+      <w:lvlJc w:val="left"/>
+      <w:pPr>
+        <w:ind w:left="2040" w:hanging="420"/>
+      </w:pPr>
+    </w:lvl>
+    <w:lvl w:ilvl="4" w:tplc="04090019" w:tentative="1">
+      <w:start w:val="1"/>
+      <w:numFmt w:val="lowerLetter"/>
+      <w:lvlText w:val="%5)"/>
+      <w:lvlJc w:val="left"/>
+      <w:pPr>
+        <w:ind w:left="2460" w:hanging="420"/>
+      </w:pPr>
+    </w:lvl>
+    <w:lvl w:ilvl="5" w:tplc="0409001B" w:tentative="1">
+      <w:start w:val="1"/>
+      <w:numFmt w:val="lowerRoman"/>
+      <w:lvlText w:val="%6."/>
+      <w:lvlJc w:val="right"/>
+      <w:pPr>
+        <w:ind w:left="2880" w:hanging="420"/>
+      </w:pPr>
+    </w:lvl>
+    <w:lvl w:ilvl="6" w:tplc="0409000F" w:tentative="1">
+      <w:start w:val="1"/>
+      <w:numFmt w:val="decimal"/>
+      <w:lvlText w:val="%7."/>
+      <w:lvlJc w:val="left"/>
+      <w:pPr>
+        <w:ind w:left="3300" w:hanging="420"/>
+      </w:pPr>
+    </w:lvl>
+    <w:lvl w:ilvl="7" w:tplc="04090019" w:tentative="1">
+      <w:start w:val="1"/>
+      <w:numFmt w:val="lowerLetter"/>
+      <w:lvlText w:val="%8)"/>
+      <w:lvlJc w:val="left"/>
+      <w:pPr>
+        <w:ind w:left="3720" w:hanging="420"/>
+      </w:pPr>
+    </w:lvl>
+    <w:lvl w:ilvl="8" w:tplc="0409001B" w:tentative="1">
+      <w:start w:val="1"/>
+      <w:numFmt w:val="lowerRoman"/>
+      <w:lvlText w:val="%9."/>
+      <w:lvlJc w:val="right"/>
+      <w:pPr>
+        <w:ind w:left="4140" w:hanging="420"/>
+      </w:pPr>
+    </w:lvl>
+  </w:abstractNum>
+  <w:abstractNum w:abstractNumId="5" w15:restartNumberingAfterBreak="0">
     <w:nsid w:val="671C6F17"/>
     <w:multiLevelType w:val="hybridMultilevel"/>
     <w:tmpl w:val="DF205B94"/>
@@ -2067,7 +2572,7 @@
       </w:pPr>
     </w:lvl>
   </w:abstractNum>
-  <w:abstractNum w:abstractNumId="5" w15:restartNumberingAfterBreak="0">
+  <w:abstractNum w:abstractNumId="6" w15:restartNumberingAfterBreak="0">
     <w:nsid w:val="6CE9728A"/>
     <w:multiLevelType w:val="hybridMultilevel"/>
     <w:tmpl w:val="3C1A0C8A"/>
@@ -2166,13 +2671,16 @@
     <w:abstractNumId w:val="1"/>
   </w:num>
   <w:num w:numId="4" w16cid:durableId="908225859">
-    <w:abstractNumId w:val="5"/>
+    <w:abstractNumId w:val="6"/>
   </w:num>
   <w:num w:numId="5" w16cid:durableId="43528667">
-    <w:abstractNumId w:val="4"/>
+    <w:abstractNumId w:val="5"/>
   </w:num>
   <w:num w:numId="6" w16cid:durableId="439688608">
     <w:abstractNumId w:val="2"/>
+  </w:num>
+  <w:num w:numId="7" w16cid:durableId="2024672428">
+    <w:abstractNumId w:val="4"/>
   </w:num>
 </w:numbering>
 </file>
@@ -2997,4 +3505,16 @@
     </a:ext>
   </a:extLst>
 </a:theme>
+</file>
+
+<file path=customXml/item1.xml><?xml version="1.0" encoding="utf-8"?>
+<b:Sources xmlns:b="http://schemas.openxmlformats.org/officeDocument/2006/bibliography" xmlns="http://schemas.openxmlformats.org/officeDocument/2006/bibliography" SelectedStyle="\APASixthEditionOfficeOnline.xsl" StyleName="APA" Version="6"/>
+</file>
+
+<file path=customXml/itemProps1.xml><?xml version="1.0" encoding="utf-8"?>
+<ds:datastoreItem xmlns:ds="http://schemas.openxmlformats.org/officeDocument/2006/customXml" ds:itemID="{CF6D8B5A-E78C-4C6A-AB0B-08BB6B9B05FC}">
+  <ds:schemaRefs>
+    <ds:schemaRef ds:uri="http://schemas.openxmlformats.org/officeDocument/2006/bibliography"/>
+  </ds:schemaRefs>
+</ds:datastoreItem>
 </file>
</xml_diff>